<commit_message>
Informe laboratorio FD04: Informe de Arquitectura.doc#9
</commit_message>
<xml_diff>
--- a/FD04-EPIS-Informe Arquitectura de Software.docx
+++ b/FD04-EPIS-Informe Arquitectura de Software.docx
@@ -1,6 +1,6 @@
 
 <file path=word/document.xml><?xml version="1.0" encoding="utf-8"?>
-<w:document xmlns:wpc="http://schemas.microsoft.com/office/word/2010/wordprocessingCanvas" xmlns:cx="http://schemas.microsoft.com/office/drawing/2014/chartex" xmlns:cx1="http://schemas.microsoft.com/office/drawing/2015/9/8/chartex" xmlns:cx2="http://schemas.microsoft.com/office/drawing/2015/10/21/chartex" xmlns:cx3="http://schemas.microsoft.com/office/drawing/2016/5/9/chartex" xmlns:cx4="http://schemas.microsoft.com/office/drawing/2016/5/10/chartex" xmlns:cx5="http://schemas.microsoft.com/office/drawing/2016/5/11/chartex" xmlns:cx6="http://schemas.microsoft.com/office/drawing/2016/5/12/chartex" xmlns:cx7="http://schemas.microsoft.com/office/drawing/2016/5/13/chartex" xmlns:cx8="http://schemas.microsoft.com/office/drawing/2016/5/14/chartex" xmlns:mc="http://schemas.openxmlformats.org/markup-compatibility/2006" xmlns:aink="http://schemas.microsoft.com/office/drawing/2016/ink" xmlns:am3d="http://schemas.microsoft.com/office/drawing/2017/model3d" xmlns:o="urn:schemas-microsoft-com:office:office" xmlns:r="http://schemas.openxmlformats.org/officeDocument/2006/relationships" xmlns:m="http://schemas.openxmlformats.org/officeDocument/2006/math" xmlns:v="urn:schemas-microsoft-com:vml" xmlns:wp14="http://schemas.microsoft.com/office/word/2010/wordprocessingDrawing" xmlns:wp="http://schemas.openxmlformats.org/drawingml/2006/wordprocessingDrawing" xmlns:w10="urn:schemas-microsoft-com:office:word" xmlns:w="http://schemas.openxmlformats.org/wordprocessingml/2006/main" xmlns:w14="http://schemas.microsoft.com/office/word/2010/wordml" xmlns:w15="http://schemas.microsoft.com/office/word/2012/wordml" xmlns:w16cex="http://schemas.microsoft.com/office/word/2018/wordml/cex" xmlns:w16cid="http://schemas.microsoft.com/office/word/2016/wordml/cid" xmlns:w16="http://schemas.microsoft.com/office/word/2018/wordml" xmlns:w16sdtdh="http://schemas.microsoft.com/office/word/2020/wordml/sdtdatahash" xmlns:w16se="http://schemas.microsoft.com/office/word/2015/wordml/symex" xmlns:wpg="http://schemas.microsoft.com/office/word/2010/wordprocessingGroup" xmlns:wpi="http://schemas.microsoft.com/office/word/2010/wordprocessingInk" xmlns:wne="http://schemas.microsoft.com/office/word/2006/wordml" xmlns:wps="http://schemas.microsoft.com/office/word/2010/wordprocessingShape" mc:Ignorable="w14 w15 w16se w16cid w16 w16cex w16sdtdh wp14">
+<w:document xmlns:wpc="http://schemas.microsoft.com/office/word/2010/wordprocessingCanvas" xmlns:cx="http://schemas.microsoft.com/office/drawing/2014/chartex" xmlns:cx1="http://schemas.microsoft.com/office/drawing/2015/9/8/chartex" xmlns:cx2="http://schemas.microsoft.com/office/drawing/2015/10/21/chartex" xmlns:cx3="http://schemas.microsoft.com/office/drawing/2016/5/9/chartex" xmlns:cx4="http://schemas.microsoft.com/office/drawing/2016/5/10/chartex" xmlns:cx5="http://schemas.microsoft.com/office/drawing/2016/5/11/chartex" xmlns:cx6="http://schemas.microsoft.com/office/drawing/2016/5/12/chartex" xmlns:cx7="http://schemas.microsoft.com/office/drawing/2016/5/13/chartex" xmlns:cx8="http://schemas.microsoft.com/office/drawing/2016/5/14/chartex" xmlns:mc="http://schemas.openxmlformats.org/markup-compatibility/2006" xmlns:aink="http://schemas.microsoft.com/office/drawing/2016/ink" xmlns:am3d="http://schemas.microsoft.com/office/drawing/2017/model3d" xmlns:o="urn:schemas-microsoft-com:office:office" xmlns:oel="http://schemas.microsoft.com/office/2019/extlst" xmlns:r="http://schemas.openxmlformats.org/officeDocument/2006/relationships" xmlns:m="http://schemas.openxmlformats.org/officeDocument/2006/math" xmlns:v="urn:schemas-microsoft-com:vml" xmlns:wp14="http://schemas.microsoft.com/office/word/2010/wordprocessingDrawing" xmlns:wp="http://schemas.openxmlformats.org/drawingml/2006/wordprocessingDrawing" xmlns:w10="urn:schemas-microsoft-com:office:word" xmlns:w="http://schemas.openxmlformats.org/wordprocessingml/2006/main" xmlns:w14="http://schemas.microsoft.com/office/word/2010/wordml" xmlns:w15="http://schemas.microsoft.com/office/word/2012/wordml" xmlns:w16cex="http://schemas.microsoft.com/office/word/2018/wordml/cex" xmlns:w16cid="http://schemas.microsoft.com/office/word/2016/wordml/cid" xmlns:w16="http://schemas.microsoft.com/office/word/2018/wordml" xmlns:w16du="http://schemas.microsoft.com/office/word/2023/wordml/word16du" xmlns:w16sdtdh="http://schemas.microsoft.com/office/word/2020/wordml/sdtdatahash" xmlns:w16sdtfl="http://schemas.microsoft.com/office/word/2024/wordml/sdtformatlock" xmlns:w16se="http://schemas.microsoft.com/office/word/2015/wordml/symex" xmlns:wpg="http://schemas.microsoft.com/office/word/2010/wordprocessingGroup" xmlns:wpi="http://schemas.microsoft.com/office/word/2010/wordprocessingInk" xmlns:wne="http://schemas.microsoft.com/office/word/2006/wordml" xmlns:wps="http://schemas.microsoft.com/office/word/2010/wordprocessingShape" mc:Ignorable="w14 w15 w16se w16cid w16 w16cex w16sdtdh w16sdtfl w16du wp14">
   <w:body>
     <w:p>
       <w:pPr>
@@ -233,6 +233,14 @@
           <w:sz w:val="24"/>
         </w:rPr>
       </w:pPr>
+      <w:r>
+        <w:rPr>
+          <w:rFonts w:ascii="Arial" w:hAnsi="Arial" w:cs="Arial"/>
+          <w:color w:val="000000"/>
+          <w:sz w:val="24"/>
+        </w:rPr>
+        <w:t xml:space="preserve">     </w:t>
+      </w:r>
     </w:p>
     <w:p>
       <w:pPr>
@@ -10491,7 +10499,7 @@
 </file>
 
 <file path=word/endnotes.xml><?xml version="1.0" encoding="utf-8"?>
-<w:endnotes xmlns:wpc="http://schemas.microsoft.com/office/word/2010/wordprocessingCanvas" xmlns:cx="http://schemas.microsoft.com/office/drawing/2014/chartex" xmlns:cx1="http://schemas.microsoft.com/office/drawing/2015/9/8/chartex" xmlns:cx2="http://schemas.microsoft.com/office/drawing/2015/10/21/chartex" xmlns:cx3="http://schemas.microsoft.com/office/drawing/2016/5/9/chartex" xmlns:cx4="http://schemas.microsoft.com/office/drawing/2016/5/10/chartex" xmlns:cx5="http://schemas.microsoft.com/office/drawing/2016/5/11/chartex" xmlns:cx6="http://schemas.microsoft.com/office/drawing/2016/5/12/chartex" xmlns:cx7="http://schemas.microsoft.com/office/drawing/2016/5/13/chartex" xmlns:cx8="http://schemas.microsoft.com/office/drawing/2016/5/14/chartex" xmlns:mc="http://schemas.openxmlformats.org/markup-compatibility/2006" xmlns:aink="http://schemas.microsoft.com/office/drawing/2016/ink" xmlns:am3d="http://schemas.microsoft.com/office/drawing/2017/model3d" xmlns:o="urn:schemas-microsoft-com:office:office" xmlns:r="http://schemas.openxmlformats.org/officeDocument/2006/relationships" xmlns:m="http://schemas.openxmlformats.org/officeDocument/2006/math" xmlns:v="urn:schemas-microsoft-com:vml" xmlns:wp14="http://schemas.microsoft.com/office/word/2010/wordprocessingDrawing" xmlns:wp="http://schemas.openxmlformats.org/drawingml/2006/wordprocessingDrawing" xmlns:w10="urn:schemas-microsoft-com:office:word" xmlns:w="http://schemas.openxmlformats.org/wordprocessingml/2006/main" xmlns:w14="http://schemas.microsoft.com/office/word/2010/wordml" xmlns:w15="http://schemas.microsoft.com/office/word/2012/wordml" xmlns:w16cex="http://schemas.microsoft.com/office/word/2018/wordml/cex" xmlns:w16cid="http://schemas.microsoft.com/office/word/2016/wordml/cid" xmlns:w16="http://schemas.microsoft.com/office/word/2018/wordml" xmlns:w16sdtdh="http://schemas.microsoft.com/office/word/2020/wordml/sdtdatahash" xmlns:w16se="http://schemas.microsoft.com/office/word/2015/wordml/symex" xmlns:wpg="http://schemas.microsoft.com/office/word/2010/wordprocessingGroup" xmlns:wpi="http://schemas.microsoft.com/office/word/2010/wordprocessingInk" xmlns:wne="http://schemas.microsoft.com/office/word/2006/wordml" xmlns:wps="http://schemas.microsoft.com/office/word/2010/wordprocessingShape" mc:Ignorable="w14 w15 w16se w16cid w16 w16cex w16sdtdh wp14">
+<w:endnotes xmlns:wpc="http://schemas.microsoft.com/office/word/2010/wordprocessingCanvas" xmlns:cx="http://schemas.microsoft.com/office/drawing/2014/chartex" xmlns:cx1="http://schemas.microsoft.com/office/drawing/2015/9/8/chartex" xmlns:cx2="http://schemas.microsoft.com/office/drawing/2015/10/21/chartex" xmlns:cx3="http://schemas.microsoft.com/office/drawing/2016/5/9/chartex" xmlns:cx4="http://schemas.microsoft.com/office/drawing/2016/5/10/chartex" xmlns:cx5="http://schemas.microsoft.com/office/drawing/2016/5/11/chartex" xmlns:cx6="http://schemas.microsoft.com/office/drawing/2016/5/12/chartex" xmlns:cx7="http://schemas.microsoft.com/office/drawing/2016/5/13/chartex" xmlns:cx8="http://schemas.microsoft.com/office/drawing/2016/5/14/chartex" xmlns:mc="http://schemas.openxmlformats.org/markup-compatibility/2006" xmlns:aink="http://schemas.microsoft.com/office/drawing/2016/ink" xmlns:am3d="http://schemas.microsoft.com/office/drawing/2017/model3d" xmlns:o="urn:schemas-microsoft-com:office:office" xmlns:oel="http://schemas.microsoft.com/office/2019/extlst" xmlns:r="http://schemas.openxmlformats.org/officeDocument/2006/relationships" xmlns:m="http://schemas.openxmlformats.org/officeDocument/2006/math" xmlns:v="urn:schemas-microsoft-com:vml" xmlns:wp14="http://schemas.microsoft.com/office/word/2010/wordprocessingDrawing" xmlns:wp="http://schemas.openxmlformats.org/drawingml/2006/wordprocessingDrawing" xmlns:w10="urn:schemas-microsoft-com:office:word" xmlns:w="http://schemas.openxmlformats.org/wordprocessingml/2006/main" xmlns:w14="http://schemas.microsoft.com/office/word/2010/wordml" xmlns:w15="http://schemas.microsoft.com/office/word/2012/wordml" xmlns:w16cex="http://schemas.microsoft.com/office/word/2018/wordml/cex" xmlns:w16cid="http://schemas.microsoft.com/office/word/2016/wordml/cid" xmlns:w16="http://schemas.microsoft.com/office/word/2018/wordml" xmlns:w16du="http://schemas.microsoft.com/office/word/2023/wordml/word16du" xmlns:w16sdtdh="http://schemas.microsoft.com/office/word/2020/wordml/sdtdatahash" xmlns:w16sdtfl="http://schemas.microsoft.com/office/word/2024/wordml/sdtformatlock" xmlns:w16se="http://schemas.microsoft.com/office/word/2015/wordml/symex" xmlns:wpg="http://schemas.microsoft.com/office/word/2010/wordprocessingGroup" xmlns:wpi="http://schemas.microsoft.com/office/word/2010/wordprocessingInk" xmlns:wne="http://schemas.microsoft.com/office/word/2006/wordml" xmlns:wps="http://schemas.microsoft.com/office/word/2010/wordprocessingShape" mc:Ignorable="w14 w15 w16se w16cid w16 w16cex w16sdtdh w16sdtfl w16du wp14">
   <w:endnote w:type="separator" w:id="-1">
     <w:p>
       <w:pPr>
@@ -10516,7 +10524,7 @@
 </file>
 
 <file path=word/footer1.xml><?xml version="1.0" encoding="utf-8"?>
-<w:ftr xmlns:wpc="http://schemas.microsoft.com/office/word/2010/wordprocessingCanvas" xmlns:cx="http://schemas.microsoft.com/office/drawing/2014/chartex" xmlns:cx1="http://schemas.microsoft.com/office/drawing/2015/9/8/chartex" xmlns:cx2="http://schemas.microsoft.com/office/drawing/2015/10/21/chartex" xmlns:cx3="http://schemas.microsoft.com/office/drawing/2016/5/9/chartex" xmlns:cx4="http://schemas.microsoft.com/office/drawing/2016/5/10/chartex" xmlns:cx5="http://schemas.microsoft.com/office/drawing/2016/5/11/chartex" xmlns:cx6="http://schemas.microsoft.com/office/drawing/2016/5/12/chartex" xmlns:cx7="http://schemas.microsoft.com/office/drawing/2016/5/13/chartex" xmlns:cx8="http://schemas.microsoft.com/office/drawing/2016/5/14/chartex" xmlns:mc="http://schemas.openxmlformats.org/markup-compatibility/2006" xmlns:aink="http://schemas.microsoft.com/office/drawing/2016/ink" xmlns:am3d="http://schemas.microsoft.com/office/drawing/2017/model3d" xmlns:o="urn:schemas-microsoft-com:office:office" xmlns:r="http://schemas.openxmlformats.org/officeDocument/2006/relationships" xmlns:m="http://schemas.openxmlformats.org/officeDocument/2006/math" xmlns:v="urn:schemas-microsoft-com:vml" xmlns:wp14="http://schemas.microsoft.com/office/word/2010/wordprocessingDrawing" xmlns:wp="http://schemas.openxmlformats.org/drawingml/2006/wordprocessingDrawing" xmlns:w10="urn:schemas-microsoft-com:office:word" xmlns:w="http://schemas.openxmlformats.org/wordprocessingml/2006/main" xmlns:w14="http://schemas.microsoft.com/office/word/2010/wordml" xmlns:w15="http://schemas.microsoft.com/office/word/2012/wordml" xmlns:w16cex="http://schemas.microsoft.com/office/word/2018/wordml/cex" xmlns:w16cid="http://schemas.microsoft.com/office/word/2016/wordml/cid" xmlns:w16="http://schemas.microsoft.com/office/word/2018/wordml" xmlns:w16sdtdh="http://schemas.microsoft.com/office/word/2020/wordml/sdtdatahash" xmlns:w16se="http://schemas.microsoft.com/office/word/2015/wordml/symex" xmlns:wpg="http://schemas.microsoft.com/office/word/2010/wordprocessingGroup" xmlns:wpi="http://schemas.microsoft.com/office/word/2010/wordprocessingInk" xmlns:wne="http://schemas.microsoft.com/office/word/2006/wordml" xmlns:wps="http://schemas.microsoft.com/office/word/2010/wordprocessingShape" mc:Ignorable="w14 w15 w16se w16cid w16 w16cex w16sdtdh wp14">
+<w:ftr xmlns:wpc="http://schemas.microsoft.com/office/word/2010/wordprocessingCanvas" xmlns:cx="http://schemas.microsoft.com/office/drawing/2014/chartex" xmlns:cx1="http://schemas.microsoft.com/office/drawing/2015/9/8/chartex" xmlns:cx2="http://schemas.microsoft.com/office/drawing/2015/10/21/chartex" xmlns:cx3="http://schemas.microsoft.com/office/drawing/2016/5/9/chartex" xmlns:cx4="http://schemas.microsoft.com/office/drawing/2016/5/10/chartex" xmlns:cx5="http://schemas.microsoft.com/office/drawing/2016/5/11/chartex" xmlns:cx6="http://schemas.microsoft.com/office/drawing/2016/5/12/chartex" xmlns:cx7="http://schemas.microsoft.com/office/drawing/2016/5/13/chartex" xmlns:cx8="http://schemas.microsoft.com/office/drawing/2016/5/14/chartex" xmlns:mc="http://schemas.openxmlformats.org/markup-compatibility/2006" xmlns:aink="http://schemas.microsoft.com/office/drawing/2016/ink" xmlns:am3d="http://schemas.microsoft.com/office/drawing/2017/model3d" xmlns:o="urn:schemas-microsoft-com:office:office" xmlns:oel="http://schemas.microsoft.com/office/2019/extlst" xmlns:r="http://schemas.openxmlformats.org/officeDocument/2006/relationships" xmlns:m="http://schemas.openxmlformats.org/officeDocument/2006/math" xmlns:v="urn:schemas-microsoft-com:vml" xmlns:wp14="http://schemas.microsoft.com/office/word/2010/wordprocessingDrawing" xmlns:wp="http://schemas.openxmlformats.org/drawingml/2006/wordprocessingDrawing" xmlns:w10="urn:schemas-microsoft-com:office:word" xmlns:w="http://schemas.openxmlformats.org/wordprocessingml/2006/main" xmlns:w14="http://schemas.microsoft.com/office/word/2010/wordml" xmlns:w15="http://schemas.microsoft.com/office/word/2012/wordml" xmlns:w16cex="http://schemas.microsoft.com/office/word/2018/wordml/cex" xmlns:w16cid="http://schemas.microsoft.com/office/word/2016/wordml/cid" xmlns:w16="http://schemas.microsoft.com/office/word/2018/wordml" xmlns:w16du="http://schemas.microsoft.com/office/word/2023/wordml/word16du" xmlns:w16sdtdh="http://schemas.microsoft.com/office/word/2020/wordml/sdtdatahash" xmlns:w16sdtfl="http://schemas.microsoft.com/office/word/2024/wordml/sdtformatlock" xmlns:w16se="http://schemas.microsoft.com/office/word/2015/wordml/symex" xmlns:wpg="http://schemas.microsoft.com/office/word/2010/wordprocessingGroup" xmlns:wpi="http://schemas.microsoft.com/office/word/2010/wordprocessingInk" xmlns:wne="http://schemas.microsoft.com/office/word/2006/wordml" xmlns:wps="http://schemas.microsoft.com/office/word/2010/wordprocessingShape" mc:Ignorable="w14 w15 w16se w16cid w16 w16cex w16sdtdh w16sdtfl w16du wp14">
   <w:sdt>
     <w:sdtPr>
       <w:id w:val="-1014383162"/>
@@ -10525,7 +10533,6 @@
         <w:docPartUnique/>
       </w:docPartObj>
     </w:sdtPr>
-    <w:sdtEndPr/>
     <w:sdtContent>
       <w:p>
         <w:pPr>
@@ -10563,7 +10570,7 @@
 </file>
 
 <file path=word/footnotes.xml><?xml version="1.0" encoding="utf-8"?>
-<w:footnotes xmlns:wpc="http://schemas.microsoft.com/office/word/2010/wordprocessingCanvas" xmlns:cx="http://schemas.microsoft.com/office/drawing/2014/chartex" xmlns:cx1="http://schemas.microsoft.com/office/drawing/2015/9/8/chartex" xmlns:cx2="http://schemas.microsoft.com/office/drawing/2015/10/21/chartex" xmlns:cx3="http://schemas.microsoft.com/office/drawing/2016/5/9/chartex" xmlns:cx4="http://schemas.microsoft.com/office/drawing/2016/5/10/chartex" xmlns:cx5="http://schemas.microsoft.com/office/drawing/2016/5/11/chartex" xmlns:cx6="http://schemas.microsoft.com/office/drawing/2016/5/12/chartex" xmlns:cx7="http://schemas.microsoft.com/office/drawing/2016/5/13/chartex" xmlns:cx8="http://schemas.microsoft.com/office/drawing/2016/5/14/chartex" xmlns:mc="http://schemas.openxmlformats.org/markup-compatibility/2006" xmlns:aink="http://schemas.microsoft.com/office/drawing/2016/ink" xmlns:am3d="http://schemas.microsoft.com/office/drawing/2017/model3d" xmlns:o="urn:schemas-microsoft-com:office:office" xmlns:r="http://schemas.openxmlformats.org/officeDocument/2006/relationships" xmlns:m="http://schemas.openxmlformats.org/officeDocument/2006/math" xmlns:v="urn:schemas-microsoft-com:vml" xmlns:wp14="http://schemas.microsoft.com/office/word/2010/wordprocessingDrawing" xmlns:wp="http://schemas.openxmlformats.org/drawingml/2006/wordprocessingDrawing" xmlns:w10="urn:schemas-microsoft-com:office:word" xmlns:w="http://schemas.openxmlformats.org/wordprocessingml/2006/main" xmlns:w14="http://schemas.microsoft.com/office/word/2010/wordml" xmlns:w15="http://schemas.microsoft.com/office/word/2012/wordml" xmlns:w16cex="http://schemas.microsoft.com/office/word/2018/wordml/cex" xmlns:w16cid="http://schemas.microsoft.com/office/word/2016/wordml/cid" xmlns:w16="http://schemas.microsoft.com/office/word/2018/wordml" xmlns:w16sdtdh="http://schemas.microsoft.com/office/word/2020/wordml/sdtdatahash" xmlns:w16se="http://schemas.microsoft.com/office/word/2015/wordml/symex" xmlns:wpg="http://schemas.microsoft.com/office/word/2010/wordprocessingGroup" xmlns:wpi="http://schemas.microsoft.com/office/word/2010/wordprocessingInk" xmlns:wne="http://schemas.microsoft.com/office/word/2006/wordml" xmlns:wps="http://schemas.microsoft.com/office/word/2010/wordprocessingShape" mc:Ignorable="w14 w15 w16se w16cid w16 w16cex w16sdtdh wp14">
+<w:footnotes xmlns:wpc="http://schemas.microsoft.com/office/word/2010/wordprocessingCanvas" xmlns:cx="http://schemas.microsoft.com/office/drawing/2014/chartex" xmlns:cx1="http://schemas.microsoft.com/office/drawing/2015/9/8/chartex" xmlns:cx2="http://schemas.microsoft.com/office/drawing/2015/10/21/chartex" xmlns:cx3="http://schemas.microsoft.com/office/drawing/2016/5/9/chartex" xmlns:cx4="http://schemas.microsoft.com/office/drawing/2016/5/10/chartex" xmlns:cx5="http://schemas.microsoft.com/office/drawing/2016/5/11/chartex" xmlns:cx6="http://schemas.microsoft.com/office/drawing/2016/5/12/chartex" xmlns:cx7="http://schemas.microsoft.com/office/drawing/2016/5/13/chartex" xmlns:cx8="http://schemas.microsoft.com/office/drawing/2016/5/14/chartex" xmlns:mc="http://schemas.openxmlformats.org/markup-compatibility/2006" xmlns:aink="http://schemas.microsoft.com/office/drawing/2016/ink" xmlns:am3d="http://schemas.microsoft.com/office/drawing/2017/model3d" xmlns:o="urn:schemas-microsoft-com:office:office" xmlns:oel="http://schemas.microsoft.com/office/2019/extlst" xmlns:r="http://schemas.openxmlformats.org/officeDocument/2006/relationships" xmlns:m="http://schemas.openxmlformats.org/officeDocument/2006/math" xmlns:v="urn:schemas-microsoft-com:vml" xmlns:wp14="http://schemas.microsoft.com/office/word/2010/wordprocessingDrawing" xmlns:wp="http://schemas.openxmlformats.org/drawingml/2006/wordprocessingDrawing" xmlns:w10="urn:schemas-microsoft-com:office:word" xmlns:w="http://schemas.openxmlformats.org/wordprocessingml/2006/main" xmlns:w14="http://schemas.microsoft.com/office/word/2010/wordml" xmlns:w15="http://schemas.microsoft.com/office/word/2012/wordml" xmlns:w16cex="http://schemas.microsoft.com/office/word/2018/wordml/cex" xmlns:w16cid="http://schemas.microsoft.com/office/word/2016/wordml/cid" xmlns:w16="http://schemas.microsoft.com/office/word/2018/wordml" xmlns:w16du="http://schemas.microsoft.com/office/word/2023/wordml/word16du" xmlns:w16sdtdh="http://schemas.microsoft.com/office/word/2020/wordml/sdtdatahash" xmlns:w16sdtfl="http://schemas.microsoft.com/office/word/2024/wordml/sdtformatlock" xmlns:w16se="http://schemas.microsoft.com/office/word/2015/wordml/symex" xmlns:wpg="http://schemas.microsoft.com/office/word/2010/wordprocessingGroup" xmlns:wpi="http://schemas.microsoft.com/office/word/2010/wordprocessingInk" xmlns:wne="http://schemas.microsoft.com/office/word/2006/wordml" xmlns:wps="http://schemas.microsoft.com/office/word/2010/wordprocessingShape" mc:Ignorable="w14 w15 w16se w16cid w16 w16cex w16sdtdh w16sdtfl w16du wp14">
   <w:footnote w:type="separator" w:id="-1">
     <w:p>
       <w:pPr>
@@ -10588,7 +10595,7 @@
 </file>
 
 <file path=word/header1.xml><?xml version="1.0" encoding="utf-8"?>
-<w:hdr xmlns:wpc="http://schemas.microsoft.com/office/word/2010/wordprocessingCanvas" xmlns:cx="http://schemas.microsoft.com/office/drawing/2014/chartex" xmlns:cx1="http://schemas.microsoft.com/office/drawing/2015/9/8/chartex" xmlns:cx2="http://schemas.microsoft.com/office/drawing/2015/10/21/chartex" xmlns:cx3="http://schemas.microsoft.com/office/drawing/2016/5/9/chartex" xmlns:cx4="http://schemas.microsoft.com/office/drawing/2016/5/10/chartex" xmlns:cx5="http://schemas.microsoft.com/office/drawing/2016/5/11/chartex" xmlns:cx6="http://schemas.microsoft.com/office/drawing/2016/5/12/chartex" xmlns:cx7="http://schemas.microsoft.com/office/drawing/2016/5/13/chartex" xmlns:cx8="http://schemas.microsoft.com/office/drawing/2016/5/14/chartex" xmlns:mc="http://schemas.openxmlformats.org/markup-compatibility/2006" xmlns:aink="http://schemas.microsoft.com/office/drawing/2016/ink" xmlns:am3d="http://schemas.microsoft.com/office/drawing/2017/model3d" xmlns:o="urn:schemas-microsoft-com:office:office" xmlns:r="http://schemas.openxmlformats.org/officeDocument/2006/relationships" xmlns:m="http://schemas.openxmlformats.org/officeDocument/2006/math" xmlns:v="urn:schemas-microsoft-com:vml" xmlns:wp14="http://schemas.microsoft.com/office/word/2010/wordprocessingDrawing" xmlns:wp="http://schemas.openxmlformats.org/drawingml/2006/wordprocessingDrawing" xmlns:w10="urn:schemas-microsoft-com:office:word" xmlns:w="http://schemas.openxmlformats.org/wordprocessingml/2006/main" xmlns:w14="http://schemas.microsoft.com/office/word/2010/wordml" xmlns:w15="http://schemas.microsoft.com/office/word/2012/wordml" xmlns:w16cex="http://schemas.microsoft.com/office/word/2018/wordml/cex" xmlns:w16cid="http://schemas.microsoft.com/office/word/2016/wordml/cid" xmlns:w16="http://schemas.microsoft.com/office/word/2018/wordml" xmlns:w16sdtdh="http://schemas.microsoft.com/office/word/2020/wordml/sdtdatahash" xmlns:w16se="http://schemas.microsoft.com/office/word/2015/wordml/symex" xmlns:wpg="http://schemas.microsoft.com/office/word/2010/wordprocessingGroup" xmlns:wpi="http://schemas.microsoft.com/office/word/2010/wordprocessingInk" xmlns:wne="http://schemas.microsoft.com/office/word/2006/wordml" xmlns:wps="http://schemas.microsoft.com/office/word/2010/wordprocessingShape" mc:Ignorable="w14 w15 w16se w16cid w16 w16cex w16sdtdh wp14">
+<w:hdr xmlns:wpc="http://schemas.microsoft.com/office/word/2010/wordprocessingCanvas" xmlns:cx="http://schemas.microsoft.com/office/drawing/2014/chartex" xmlns:cx1="http://schemas.microsoft.com/office/drawing/2015/9/8/chartex" xmlns:cx2="http://schemas.microsoft.com/office/drawing/2015/10/21/chartex" xmlns:cx3="http://schemas.microsoft.com/office/drawing/2016/5/9/chartex" xmlns:cx4="http://schemas.microsoft.com/office/drawing/2016/5/10/chartex" xmlns:cx5="http://schemas.microsoft.com/office/drawing/2016/5/11/chartex" xmlns:cx6="http://schemas.microsoft.com/office/drawing/2016/5/12/chartex" xmlns:cx7="http://schemas.microsoft.com/office/drawing/2016/5/13/chartex" xmlns:cx8="http://schemas.microsoft.com/office/drawing/2016/5/14/chartex" xmlns:mc="http://schemas.openxmlformats.org/markup-compatibility/2006" xmlns:aink="http://schemas.microsoft.com/office/drawing/2016/ink" xmlns:am3d="http://schemas.microsoft.com/office/drawing/2017/model3d" xmlns:o="urn:schemas-microsoft-com:office:office" xmlns:oel="http://schemas.microsoft.com/office/2019/extlst" xmlns:r="http://schemas.openxmlformats.org/officeDocument/2006/relationships" xmlns:m="http://schemas.openxmlformats.org/officeDocument/2006/math" xmlns:v="urn:schemas-microsoft-com:vml" xmlns:wp14="http://schemas.microsoft.com/office/word/2010/wordprocessingDrawing" xmlns:wp="http://schemas.openxmlformats.org/drawingml/2006/wordprocessingDrawing" xmlns:w10="urn:schemas-microsoft-com:office:word" xmlns:w="http://schemas.openxmlformats.org/wordprocessingml/2006/main" xmlns:w14="http://schemas.microsoft.com/office/word/2010/wordml" xmlns:w15="http://schemas.microsoft.com/office/word/2012/wordml" xmlns:w16cex="http://schemas.microsoft.com/office/word/2018/wordml/cex" xmlns:w16cid="http://schemas.microsoft.com/office/word/2016/wordml/cid" xmlns:w16="http://schemas.microsoft.com/office/word/2018/wordml" xmlns:w16du="http://schemas.microsoft.com/office/word/2023/wordml/word16du" xmlns:w16sdtdh="http://schemas.microsoft.com/office/word/2020/wordml/sdtdatahash" xmlns:w16sdtfl="http://schemas.microsoft.com/office/word/2024/wordml/sdtformatlock" xmlns:w16se="http://schemas.microsoft.com/office/word/2015/wordml/symex" xmlns:wpg="http://schemas.microsoft.com/office/word/2010/wordprocessingGroup" xmlns:wpi="http://schemas.microsoft.com/office/word/2010/wordprocessingInk" xmlns:wne="http://schemas.microsoft.com/office/word/2006/wordml" xmlns:wps="http://schemas.microsoft.com/office/word/2010/wordprocessingShape" mc:Ignorable="w14 w15 w16se w16cid w16 w16cex w16sdtdh w16sdtfl w16du wp14">
   <w:p>
     <w:pPr>
       <w:pStyle w:val="Encabezado"/>
@@ -10608,7 +10615,7 @@
 </file>
 
 <file path=word/numbering.xml><?xml version="1.0" encoding="utf-8"?>
-<w:numbering xmlns:wpc="http://schemas.microsoft.com/office/word/2010/wordprocessingCanvas" xmlns:cx="http://schemas.microsoft.com/office/drawing/2014/chartex" xmlns:cx1="http://schemas.microsoft.com/office/drawing/2015/9/8/chartex" xmlns:cx2="http://schemas.microsoft.com/office/drawing/2015/10/21/chartex" xmlns:cx3="http://schemas.microsoft.com/office/drawing/2016/5/9/chartex" xmlns:cx4="http://schemas.microsoft.com/office/drawing/2016/5/10/chartex" xmlns:cx5="http://schemas.microsoft.com/office/drawing/2016/5/11/chartex" xmlns:cx6="http://schemas.microsoft.com/office/drawing/2016/5/12/chartex" xmlns:cx7="http://schemas.microsoft.com/office/drawing/2016/5/13/chartex" xmlns:cx8="http://schemas.microsoft.com/office/drawing/2016/5/14/chartex" xmlns:mc="http://schemas.openxmlformats.org/markup-compatibility/2006" xmlns:aink="http://schemas.microsoft.com/office/drawing/2016/ink" xmlns:am3d="http://schemas.microsoft.com/office/drawing/2017/model3d" xmlns:o="urn:schemas-microsoft-com:office:office" xmlns:r="http://schemas.openxmlformats.org/officeDocument/2006/relationships" xmlns:m="http://schemas.openxmlformats.org/officeDocument/2006/math" xmlns:v="urn:schemas-microsoft-com:vml" xmlns:wp14="http://schemas.microsoft.com/office/word/2010/wordprocessingDrawing" xmlns:wp="http://schemas.openxmlformats.org/drawingml/2006/wordprocessingDrawing" xmlns:w10="urn:schemas-microsoft-com:office:word" xmlns:w="http://schemas.openxmlformats.org/wordprocessingml/2006/main" xmlns:w14="http://schemas.microsoft.com/office/word/2010/wordml" xmlns:w15="http://schemas.microsoft.com/office/word/2012/wordml" xmlns:w16cex="http://schemas.microsoft.com/office/word/2018/wordml/cex" xmlns:w16cid="http://schemas.microsoft.com/office/word/2016/wordml/cid" xmlns:w16="http://schemas.microsoft.com/office/word/2018/wordml" xmlns:w16sdtdh="http://schemas.microsoft.com/office/word/2020/wordml/sdtdatahash" xmlns:w16se="http://schemas.microsoft.com/office/word/2015/wordml/symex" xmlns:wpg="http://schemas.microsoft.com/office/word/2010/wordprocessingGroup" xmlns:wpi="http://schemas.microsoft.com/office/word/2010/wordprocessingInk" xmlns:wne="http://schemas.microsoft.com/office/word/2006/wordml" xmlns:wps="http://schemas.microsoft.com/office/word/2010/wordprocessingShape" mc:Ignorable="w14 w15 w16se w16cid w16 w16cex w16sdtdh wp14">
+<w:numbering xmlns:wpc="http://schemas.microsoft.com/office/word/2010/wordprocessingCanvas" xmlns:cx="http://schemas.microsoft.com/office/drawing/2014/chartex" xmlns:cx1="http://schemas.microsoft.com/office/drawing/2015/9/8/chartex" xmlns:cx2="http://schemas.microsoft.com/office/drawing/2015/10/21/chartex" xmlns:cx3="http://schemas.microsoft.com/office/drawing/2016/5/9/chartex" xmlns:cx4="http://schemas.microsoft.com/office/drawing/2016/5/10/chartex" xmlns:cx5="http://schemas.microsoft.com/office/drawing/2016/5/11/chartex" xmlns:cx6="http://schemas.microsoft.com/office/drawing/2016/5/12/chartex" xmlns:cx7="http://schemas.microsoft.com/office/drawing/2016/5/13/chartex" xmlns:cx8="http://schemas.microsoft.com/office/drawing/2016/5/14/chartex" xmlns:mc="http://schemas.openxmlformats.org/markup-compatibility/2006" xmlns:aink="http://schemas.microsoft.com/office/drawing/2016/ink" xmlns:am3d="http://schemas.microsoft.com/office/drawing/2017/model3d" xmlns:o="urn:schemas-microsoft-com:office:office" xmlns:oel="http://schemas.microsoft.com/office/2019/extlst" xmlns:r="http://schemas.openxmlformats.org/officeDocument/2006/relationships" xmlns:m="http://schemas.openxmlformats.org/officeDocument/2006/math" xmlns:v="urn:schemas-microsoft-com:vml" xmlns:wp14="http://schemas.microsoft.com/office/word/2010/wordprocessingDrawing" xmlns:wp="http://schemas.openxmlformats.org/drawingml/2006/wordprocessingDrawing" xmlns:w10="urn:schemas-microsoft-com:office:word" xmlns:w="http://schemas.openxmlformats.org/wordprocessingml/2006/main" xmlns:w14="http://schemas.microsoft.com/office/word/2010/wordml" xmlns:w15="http://schemas.microsoft.com/office/word/2012/wordml" xmlns:w16cex="http://schemas.microsoft.com/office/word/2018/wordml/cex" xmlns:w16cid="http://schemas.microsoft.com/office/word/2016/wordml/cid" xmlns:w16="http://schemas.microsoft.com/office/word/2018/wordml" xmlns:w16du="http://schemas.microsoft.com/office/word/2023/wordml/word16du" xmlns:w16sdtdh="http://schemas.microsoft.com/office/word/2020/wordml/sdtdatahash" xmlns:w16sdtfl="http://schemas.microsoft.com/office/word/2024/wordml/sdtformatlock" xmlns:w16se="http://schemas.microsoft.com/office/word/2015/wordml/symex" xmlns:wpg="http://schemas.microsoft.com/office/word/2010/wordprocessingGroup" xmlns:wpi="http://schemas.microsoft.com/office/word/2010/wordprocessingInk" xmlns:wne="http://schemas.microsoft.com/office/word/2006/wordml" xmlns:wps="http://schemas.microsoft.com/office/word/2010/wordprocessingShape" mc:Ignorable="w14 w15 w16se w16cid w16 w16cex w16sdtdh w16sdtfl w16du wp14">
   <w:abstractNum w:abstractNumId="0" w15:restartNumberingAfterBreak="0">
     <w:nsid w:val="00B707C4"/>
     <w:multiLevelType w:val="hybridMultilevel"/>
@@ -11287,25 +11294,25 @@
       </w:rPr>
     </w:lvl>
   </w:abstractNum>
-  <w:num w:numId="1">
+  <w:num w:numId="1" w16cid:durableId="1804541627">
     <w:abstractNumId w:val="1"/>
   </w:num>
-  <w:num w:numId="2">
+  <w:num w:numId="2" w16cid:durableId="2018925533">
     <w:abstractNumId w:val="1"/>
   </w:num>
-  <w:num w:numId="3">
+  <w:num w:numId="3" w16cid:durableId="214702391">
     <w:abstractNumId w:val="2"/>
   </w:num>
-  <w:num w:numId="4">
+  <w:num w:numId="4" w16cid:durableId="101611635">
     <w:abstractNumId w:val="4"/>
   </w:num>
-  <w:num w:numId="5">
+  <w:num w:numId="5" w16cid:durableId="1652752698">
     <w:abstractNumId w:val="5"/>
   </w:num>
-  <w:num w:numId="6">
+  <w:num w:numId="6" w16cid:durableId="1617788145">
     <w:abstractNumId w:val="3"/>
   </w:num>
-  <w:num w:numId="7">
+  <w:num w:numId="7" w16cid:durableId="679433779">
     <w:abstractNumId w:val="0"/>
   </w:num>
   <w:numIdMacAtCleanup w:val="6"/>
@@ -11313,7 +11320,7 @@
 </file>
 
 <file path=word/styles.xml><?xml version="1.0" encoding="utf-8"?>
-<w:styles xmlns:mc="http://schemas.openxmlformats.org/markup-compatibility/2006" xmlns:r="http://schemas.openxmlformats.org/officeDocument/2006/relationships" xmlns:w="http://schemas.openxmlformats.org/wordprocessingml/2006/main" xmlns:w14="http://schemas.microsoft.com/office/word/2010/wordml" xmlns:w15="http://schemas.microsoft.com/office/word/2012/wordml" xmlns:w16cex="http://schemas.microsoft.com/office/word/2018/wordml/cex" xmlns:w16cid="http://schemas.microsoft.com/office/word/2016/wordml/cid" xmlns:w16="http://schemas.microsoft.com/office/word/2018/wordml" xmlns:w16sdtdh="http://schemas.microsoft.com/office/word/2020/wordml/sdtdatahash" xmlns:w16se="http://schemas.microsoft.com/office/word/2015/wordml/symex" mc:Ignorable="w14 w15 w16se w16cid w16 w16cex w16sdtdh">
+<w:styles xmlns:mc="http://schemas.openxmlformats.org/markup-compatibility/2006" xmlns:r="http://schemas.openxmlformats.org/officeDocument/2006/relationships" xmlns:w="http://schemas.openxmlformats.org/wordprocessingml/2006/main" xmlns:w14="http://schemas.microsoft.com/office/word/2010/wordml" xmlns:w15="http://schemas.microsoft.com/office/word/2012/wordml" xmlns:w16cex="http://schemas.microsoft.com/office/word/2018/wordml/cex" xmlns:w16cid="http://schemas.microsoft.com/office/word/2016/wordml/cid" xmlns:w16="http://schemas.microsoft.com/office/word/2018/wordml" xmlns:w16du="http://schemas.microsoft.com/office/word/2023/wordml/word16du" xmlns:w16sdtdh="http://schemas.microsoft.com/office/word/2020/wordml/sdtdatahash" xmlns:w16sdtfl="http://schemas.microsoft.com/office/word/2024/wordml/sdtformatlock" xmlns:w16se="http://schemas.microsoft.com/office/word/2015/wordml/symex" mc:Ignorable="w14 w15 w16se w16cid w16 w16cex w16sdtdh w16sdtfl w16du">
   <w:docDefaults>
     <w:rPrDefault>
       <w:rPr>
@@ -11780,6 +11787,7 @@
   <w:style w:type="character" w:default="1" w:styleId="Fuentedeprrafopredeter">
     <w:name w:val="Default Paragraph Font"/>
     <w:uiPriority w:val="1"/>
+    <w:semiHidden/>
     <w:unhideWhenUsed/>
   </w:style>
   <w:style w:type="table" w:default="1" w:styleId="Tablanormal">

</xml_diff>

<commit_message>
Informe laboratorio FD04: Informe de Arquitectura.md#10
</commit_message>
<xml_diff>
--- a/FD04-EPIS-Informe Arquitectura de Software.docx
+++ b/FD04-EPIS-Informe Arquitectura de Software.docx
@@ -636,6 +636,7 @@
           <w:lang w:eastAsia="es-PE"/>
         </w:rPr>
       </w:pPr>
+      <w:proofErr w:type="spellStart"/>
       <w:r>
         <w:rPr>
           <w:rFonts w:ascii="Arial" w:eastAsia="Times New Roman" w:hAnsi="Arial" w:cs="Arial"/>
@@ -645,7 +646,19 @@
           <w:szCs w:val="28"/>
           <w:lang w:eastAsia="es-PE"/>
         </w:rPr>
-        <w:t>Royser Villanueva Mamani</w:t>
+        <w:t>Royser</w:t>
+      </w:r>
+      <w:proofErr w:type="spellEnd"/>
+      <w:r>
+        <w:rPr>
+          <w:rFonts w:ascii="Arial" w:eastAsia="Times New Roman" w:hAnsi="Arial" w:cs="Arial"/>
+          <w:b/>
+          <w:iCs/>
+          <w:sz w:val="28"/>
+          <w:szCs w:val="28"/>
+          <w:lang w:eastAsia="es-PE"/>
+        </w:rPr>
+        <w:t xml:space="preserve"> Villanueva Mamani</w:t>
       </w:r>
       <w:r>
         <w:rPr>
@@ -4597,7 +4610,15 @@
         <w:jc w:val="both"/>
       </w:pPr>
       <w:r>
-        <w:t>Este documento de arquitectura se centrará principalmente en el desarrollo de la vista lógica del sistema “Sistema de Análisis de los Egresados de la EPIS de la UPT en LinkedIn”, proporcionando una representación clara de la estructura del software desde la perspectiva del diseño funcional. Esta vista mostrará los principales módulos del sistema, sus responsabilidades y la manera en que interactúan para satisfacer los requerimientos funcionales del proyecto.</w:t>
+        <w:t xml:space="preserve">Este documento de arquitectura </w:t>
+      </w:r>
+      <w:proofErr w:type="gramStart"/>
+      <w:r>
+        <w:t>se centrará principalmente en</w:t>
+      </w:r>
+      <w:proofErr w:type="gramEnd"/>
+      <w:r>
+        <w:t xml:space="preserve"> el desarrollo de la vista lógica del sistema “Sistema de Análisis de los Egresados de la EPIS de la UPT en LinkedIn”, proporcionando una representación clara de la estructura del software desde la perspectiva del diseño funcional. Esta vista mostrará los principales módulos del sistema, sus responsabilidades y la manera en que interactúan para satisfacer los requerimientos funcionales del proyecto.</w:t>
       </w:r>
     </w:p>
     <w:p>
@@ -4763,20 +4784,10 @@
                 <w:sz w:val="24"/>
                 <w:szCs w:val="24"/>
               </w:rPr>
-              <w:t>Interfaz de Programación de Aplicaciones (Application Programming Interface). Conjunto de funciones y procedimientos que permiten la interacción entre sistemas de software.</w:t>
-            </w:r>
-            <w:bookmarkEnd w:id="12"/>
-          </w:p>
-        </w:tc>
-      </w:tr>
-      <w:tr>
-        <w:tc>
-          <w:tcPr>
-            <w:tcW w:w="3319" w:type="dxa"/>
-            <w:vAlign w:val="center"/>
-          </w:tcPr>
-          <w:p>
-            <w:pPr>
+              <w:t>Interfaz de Programación de Aplicaciones (</w:t>
+            </w:r>
+            <w:proofErr w:type="spellStart"/>
+            <w:r>
               <w:rPr>
                 <w:rStyle w:val="Ttulo2Car"/>
                 <w:rFonts w:asciiTheme="minorHAnsi" w:hAnsiTheme="minorHAnsi" w:cstheme="minorHAnsi"/>
@@ -4784,8 +4795,9 @@
                 <w:sz w:val="24"/>
                 <w:szCs w:val="24"/>
               </w:rPr>
-            </w:pPr>
-            <w:bookmarkStart w:id="13" w:name="_Toc200454733"/>
+              <w:t>Application</w:t>
+            </w:r>
+            <w:proofErr w:type="spellEnd"/>
             <w:r>
               <w:rPr>
                 <w:rStyle w:val="Ttulo2Car"/>
@@ -4794,18 +4806,10 @@
                 <w:sz w:val="24"/>
                 <w:szCs w:val="24"/>
               </w:rPr>
-              <w:t>Casos de uso</w:t>
-            </w:r>
-            <w:bookmarkEnd w:id="13"/>
-          </w:p>
-        </w:tc>
-        <w:tc>
-          <w:tcPr>
-            <w:tcW w:w="4955" w:type="dxa"/>
-            <w:vAlign w:val="center"/>
-          </w:tcPr>
-          <w:p>
-            <w:pPr>
+              <w:t xml:space="preserve"> </w:t>
+            </w:r>
+            <w:proofErr w:type="spellStart"/>
+            <w:r>
               <w:rPr>
                 <w:rStyle w:val="Ttulo2Car"/>
                 <w:rFonts w:asciiTheme="minorHAnsi" w:hAnsiTheme="minorHAnsi" w:cstheme="minorHAnsi"/>
@@ -4813,8 +4817,9 @@
                 <w:sz w:val="24"/>
                 <w:szCs w:val="24"/>
               </w:rPr>
-            </w:pPr>
-            <w:bookmarkStart w:id="14" w:name="_Toc200454734"/>
+              <w:t>Programming</w:t>
+            </w:r>
+            <w:proofErr w:type="spellEnd"/>
             <w:r>
               <w:rPr>
                 <w:rStyle w:val="Ttulo2Car"/>
@@ -4823,20 +4828,10 @@
                 <w:sz w:val="24"/>
                 <w:szCs w:val="24"/>
               </w:rPr>
-              <w:t>Técnica utilizada para identificar, clarificar y organizar los requisitos del sistema. Representa una interacción entre un usuario (actor) y el sistema.</w:t>
-            </w:r>
-            <w:bookmarkEnd w:id="14"/>
-          </w:p>
-        </w:tc>
-      </w:tr>
-      <w:tr>
-        <w:tc>
-          <w:tcPr>
-            <w:tcW w:w="3319" w:type="dxa"/>
-            <w:vAlign w:val="center"/>
-          </w:tcPr>
-          <w:p>
-            <w:pPr>
+              <w:t xml:space="preserve"> </w:t>
+            </w:r>
+            <w:proofErr w:type="gramStart"/>
+            <w:r>
               <w:rPr>
                 <w:rStyle w:val="Ttulo2Car"/>
                 <w:rFonts w:asciiTheme="minorHAnsi" w:hAnsiTheme="minorHAnsi" w:cstheme="minorHAnsi"/>
@@ -4844,8 +4839,9 @@
                 <w:sz w:val="24"/>
                 <w:szCs w:val="24"/>
               </w:rPr>
-            </w:pPr>
-            <w:bookmarkStart w:id="15" w:name="_Toc200454735"/>
+              <w:t>Interface</w:t>
+            </w:r>
+            <w:proofErr w:type="gramEnd"/>
             <w:r>
               <w:rPr>
                 <w:rStyle w:val="Ttulo2Car"/>
@@ -4854,14 +4850,16 @@
                 <w:sz w:val="24"/>
                 <w:szCs w:val="24"/>
               </w:rPr>
-              <w:t>DB</w:t>
-            </w:r>
-            <w:bookmarkEnd w:id="15"/>
-          </w:p>
-        </w:tc>
-        <w:tc>
-          <w:tcPr>
-            <w:tcW w:w="4955" w:type="dxa"/>
+              <w:t>). Conjunto de funciones y procedimientos que permiten la interacción entre sistemas de software.</w:t>
+            </w:r>
+            <w:bookmarkEnd w:id="12"/>
+          </w:p>
+        </w:tc>
+      </w:tr>
+      <w:tr>
+        <w:tc>
+          <w:tcPr>
+            <w:tcW w:w="3319" w:type="dxa"/>
             <w:vAlign w:val="center"/>
           </w:tcPr>
           <w:p>
@@ -4874,7 +4872,7 @@
                 <w:szCs w:val="24"/>
               </w:rPr>
             </w:pPr>
-            <w:bookmarkStart w:id="16" w:name="_Toc200454736"/>
+            <w:bookmarkStart w:id="13" w:name="_Toc200454733"/>
             <w:r>
               <w:rPr>
                 <w:rStyle w:val="Ttulo2Car"/>
@@ -4883,16 +4881,14 @@
                 <w:sz w:val="24"/>
                 <w:szCs w:val="24"/>
               </w:rPr>
-              <w:t>Base de Datos. Sistema que permite el almacenamiento y gestión de datos de manera estructurada.</w:t>
-            </w:r>
-            <w:bookmarkEnd w:id="16"/>
-          </w:p>
-        </w:tc>
-      </w:tr>
-      <w:tr>
-        <w:tc>
-          <w:tcPr>
-            <w:tcW w:w="3319" w:type="dxa"/>
+              <w:t>Casos de uso</w:t>
+            </w:r>
+            <w:bookmarkEnd w:id="13"/>
+          </w:p>
+        </w:tc>
+        <w:tc>
+          <w:tcPr>
+            <w:tcW w:w="4955" w:type="dxa"/>
             <w:vAlign w:val="center"/>
           </w:tcPr>
           <w:p>
@@ -4905,7 +4901,7 @@
                 <w:szCs w:val="24"/>
               </w:rPr>
             </w:pPr>
-            <w:bookmarkStart w:id="17" w:name="_Toc200454737"/>
+            <w:bookmarkStart w:id="14" w:name="_Toc200454734"/>
             <w:r>
               <w:rPr>
                 <w:rStyle w:val="Ttulo2Car"/>
@@ -4914,14 +4910,16 @@
                 <w:sz w:val="24"/>
                 <w:szCs w:val="24"/>
               </w:rPr>
-              <w:t>EPIS</w:t>
-            </w:r>
-            <w:bookmarkEnd w:id="17"/>
-          </w:p>
-        </w:tc>
-        <w:tc>
-          <w:tcPr>
-            <w:tcW w:w="4955" w:type="dxa"/>
+              <w:t>Técnica utilizada para identificar, clarificar y organizar los requisitos del sistema. Representa una interacción entre un usuario (actor) y el sistema.</w:t>
+            </w:r>
+            <w:bookmarkEnd w:id="14"/>
+          </w:p>
+        </w:tc>
+      </w:tr>
+      <w:tr>
+        <w:tc>
+          <w:tcPr>
+            <w:tcW w:w="3319" w:type="dxa"/>
             <w:vAlign w:val="center"/>
           </w:tcPr>
           <w:p>
@@ -4934,7 +4932,7 @@
                 <w:szCs w:val="24"/>
               </w:rPr>
             </w:pPr>
-            <w:bookmarkStart w:id="18" w:name="_Toc200454738"/>
+            <w:bookmarkStart w:id="15" w:name="_Toc200454735"/>
             <w:r>
               <w:rPr>
                 <w:rStyle w:val="Ttulo2Car"/>
@@ -4943,16 +4941,14 @@
                 <w:sz w:val="24"/>
                 <w:szCs w:val="24"/>
               </w:rPr>
-              <w:t>Escuela Profesional de Ingeniería de Sistemas (de la Universidad Privada de Tacna).</w:t>
-            </w:r>
-            <w:bookmarkEnd w:id="18"/>
-          </w:p>
-        </w:tc>
-      </w:tr>
-      <w:tr>
-        <w:tc>
-          <w:tcPr>
-            <w:tcW w:w="3319" w:type="dxa"/>
+              <w:t>DB</w:t>
+            </w:r>
+            <w:bookmarkEnd w:id="15"/>
+          </w:p>
+        </w:tc>
+        <w:tc>
+          <w:tcPr>
+            <w:tcW w:w="4955" w:type="dxa"/>
             <w:vAlign w:val="center"/>
           </w:tcPr>
           <w:p>
@@ -4965,7 +4961,7 @@
                 <w:szCs w:val="24"/>
               </w:rPr>
             </w:pPr>
-            <w:bookmarkStart w:id="19" w:name="_Toc200454739"/>
+            <w:bookmarkStart w:id="16" w:name="_Toc200454736"/>
             <w:r>
               <w:rPr>
                 <w:rStyle w:val="Ttulo2Car"/>
@@ -4974,14 +4970,16 @@
                 <w:sz w:val="24"/>
                 <w:szCs w:val="24"/>
               </w:rPr>
-              <w:t>GUI</w:t>
-            </w:r>
-            <w:bookmarkEnd w:id="19"/>
-          </w:p>
-        </w:tc>
-        <w:tc>
-          <w:tcPr>
-            <w:tcW w:w="4955" w:type="dxa"/>
+              <w:t>Base de Datos. Sistema que permite el almacenamiento y gestión de datos de manera estructurada.</w:t>
+            </w:r>
+            <w:bookmarkEnd w:id="16"/>
+          </w:p>
+        </w:tc>
+      </w:tr>
+      <w:tr>
+        <w:tc>
+          <w:tcPr>
+            <w:tcW w:w="3319" w:type="dxa"/>
             <w:vAlign w:val="center"/>
           </w:tcPr>
           <w:p>
@@ -4994,7 +4992,7 @@
                 <w:szCs w:val="24"/>
               </w:rPr>
             </w:pPr>
-            <w:bookmarkStart w:id="20" w:name="_Toc200454740"/>
+            <w:bookmarkStart w:id="17" w:name="_Toc200454737"/>
             <w:r>
               <w:rPr>
                 <w:rStyle w:val="Ttulo2Car"/>
@@ -5003,16 +5001,14 @@
                 <w:sz w:val="24"/>
                 <w:szCs w:val="24"/>
               </w:rPr>
-              <w:t>Interfaz Gráfica de Usuario (Graphical User Interface). Medio visual por el cual el usuario interactúa con el sistema.</w:t>
-            </w:r>
-            <w:bookmarkEnd w:id="20"/>
-          </w:p>
-        </w:tc>
-      </w:tr>
-      <w:tr>
-        <w:tc>
-          <w:tcPr>
-            <w:tcW w:w="3319" w:type="dxa"/>
+              <w:t>EPIS</w:t>
+            </w:r>
+            <w:bookmarkEnd w:id="17"/>
+          </w:p>
+        </w:tc>
+        <w:tc>
+          <w:tcPr>
+            <w:tcW w:w="4955" w:type="dxa"/>
             <w:vAlign w:val="center"/>
           </w:tcPr>
           <w:p>
@@ -5025,7 +5021,7 @@
                 <w:szCs w:val="24"/>
               </w:rPr>
             </w:pPr>
-            <w:bookmarkStart w:id="21" w:name="_Toc200454741"/>
+            <w:bookmarkStart w:id="18" w:name="_Toc200454738"/>
             <w:r>
               <w:rPr>
                 <w:rStyle w:val="Ttulo2Car"/>
@@ -5034,14 +5030,16 @@
                 <w:sz w:val="24"/>
                 <w:szCs w:val="24"/>
               </w:rPr>
-              <w:t>LinkedIn</w:t>
-            </w:r>
-            <w:bookmarkEnd w:id="21"/>
-          </w:p>
-        </w:tc>
-        <w:tc>
-          <w:tcPr>
-            <w:tcW w:w="4955" w:type="dxa"/>
+              <w:t>Escuela Profesional de Ingeniería de Sistemas (de la Universidad Privada de Tacna).</w:t>
+            </w:r>
+            <w:bookmarkEnd w:id="18"/>
+          </w:p>
+        </w:tc>
+      </w:tr>
+      <w:tr>
+        <w:tc>
+          <w:tcPr>
+            <w:tcW w:w="3319" w:type="dxa"/>
             <w:vAlign w:val="center"/>
           </w:tcPr>
           <w:p>
@@ -5054,7 +5052,7 @@
                 <w:szCs w:val="24"/>
               </w:rPr>
             </w:pPr>
-            <w:bookmarkStart w:id="22" w:name="_Toc200454742"/>
+            <w:bookmarkStart w:id="19" w:name="_Toc200454739"/>
             <w:r>
               <w:rPr>
                 <w:rStyle w:val="Ttulo2Car"/>
@@ -5063,16 +5061,14 @@
                 <w:sz w:val="24"/>
                 <w:szCs w:val="24"/>
               </w:rPr>
-              <w:t>Red social orientada al uso empresarial, a los negocios y al empleo. Se utiliza para conectar a profesionales y empresas.</w:t>
-            </w:r>
-            <w:bookmarkEnd w:id="22"/>
-          </w:p>
-        </w:tc>
-      </w:tr>
-      <w:tr>
-        <w:tc>
-          <w:tcPr>
-            <w:tcW w:w="3319" w:type="dxa"/>
+              <w:t>GUI</w:t>
+            </w:r>
+            <w:bookmarkEnd w:id="19"/>
+          </w:p>
+        </w:tc>
+        <w:tc>
+          <w:tcPr>
+            <w:tcW w:w="4955" w:type="dxa"/>
             <w:vAlign w:val="center"/>
           </w:tcPr>
           <w:p>
@@ -5085,7 +5081,7 @@
                 <w:szCs w:val="24"/>
               </w:rPr>
             </w:pPr>
-            <w:bookmarkStart w:id="23" w:name="_Toc200454743"/>
+            <w:bookmarkStart w:id="20" w:name="_Toc200454740"/>
             <w:r>
               <w:rPr>
                 <w:rStyle w:val="Ttulo2Car"/>
@@ -5094,19 +5090,10 @@
                 <w:sz w:val="24"/>
                 <w:szCs w:val="24"/>
               </w:rPr>
-              <w:lastRenderedPageBreak/>
-              <w:t>MVC</w:t>
-            </w:r>
-            <w:bookmarkEnd w:id="23"/>
-          </w:p>
-        </w:tc>
-        <w:tc>
-          <w:tcPr>
-            <w:tcW w:w="4955" w:type="dxa"/>
-            <w:vAlign w:val="center"/>
-          </w:tcPr>
-          <w:p>
-            <w:pPr>
+              <w:t>Interfaz Gráfica de Usuario (</w:t>
+            </w:r>
+            <w:proofErr w:type="spellStart"/>
+            <w:r>
               <w:rPr>
                 <w:rStyle w:val="Ttulo2Car"/>
                 <w:rFonts w:asciiTheme="minorHAnsi" w:hAnsiTheme="minorHAnsi" w:cstheme="minorHAnsi"/>
@@ -5114,8 +5101,9 @@
                 <w:sz w:val="24"/>
                 <w:szCs w:val="24"/>
               </w:rPr>
-            </w:pPr>
-            <w:bookmarkStart w:id="24" w:name="_Toc200454744"/>
+              <w:t>Graphical</w:t>
+            </w:r>
+            <w:proofErr w:type="spellEnd"/>
             <w:r>
               <w:rPr>
                 <w:rStyle w:val="Ttulo2Car"/>
@@ -5124,20 +5112,10 @@
                 <w:sz w:val="24"/>
                 <w:szCs w:val="24"/>
               </w:rPr>
-              <w:t>Modelo Vista Controlador. Patrón de arquitectura utilizado en el diseño de aplicaciones web y de escritorio.</w:t>
-            </w:r>
-            <w:bookmarkEnd w:id="24"/>
-          </w:p>
-        </w:tc>
-      </w:tr>
-      <w:tr>
-        <w:tc>
-          <w:tcPr>
-            <w:tcW w:w="3319" w:type="dxa"/>
-            <w:vAlign w:val="center"/>
-          </w:tcPr>
-          <w:p>
-            <w:pPr>
+              <w:t xml:space="preserve"> </w:t>
+            </w:r>
+            <w:proofErr w:type="spellStart"/>
+            <w:r>
               <w:rPr>
                 <w:rStyle w:val="Ttulo2Car"/>
                 <w:rFonts w:asciiTheme="minorHAnsi" w:hAnsiTheme="minorHAnsi" w:cstheme="minorHAnsi"/>
@@ -5145,8 +5123,9 @@
                 <w:sz w:val="24"/>
                 <w:szCs w:val="24"/>
               </w:rPr>
-            </w:pPr>
-            <w:bookmarkStart w:id="25" w:name="_Toc200454745"/>
+              <w:t>User</w:t>
+            </w:r>
+            <w:proofErr w:type="spellEnd"/>
             <w:r>
               <w:rPr>
                 <w:rStyle w:val="Ttulo2Car"/>
@@ -5155,18 +5134,10 @@
                 <w:sz w:val="24"/>
                 <w:szCs w:val="24"/>
               </w:rPr>
-              <w:t>SAD</w:t>
-            </w:r>
-            <w:bookmarkEnd w:id="25"/>
-          </w:p>
-        </w:tc>
-        <w:tc>
-          <w:tcPr>
-            <w:tcW w:w="4955" w:type="dxa"/>
-            <w:vAlign w:val="center"/>
-          </w:tcPr>
-          <w:p>
-            <w:pPr>
+              <w:t xml:space="preserve"> </w:t>
+            </w:r>
+            <w:proofErr w:type="gramStart"/>
+            <w:r>
               <w:rPr>
                 <w:rStyle w:val="Ttulo2Car"/>
                 <w:rFonts w:asciiTheme="minorHAnsi" w:hAnsiTheme="minorHAnsi" w:cstheme="minorHAnsi"/>
@@ -5174,8 +5145,9 @@
                 <w:sz w:val="24"/>
                 <w:szCs w:val="24"/>
               </w:rPr>
-            </w:pPr>
-            <w:bookmarkStart w:id="26" w:name="_Toc200454746"/>
+              <w:t>Interface</w:t>
+            </w:r>
+            <w:proofErr w:type="gramEnd"/>
             <w:r>
               <w:rPr>
                 <w:rStyle w:val="Ttulo2Car"/>
@@ -5184,9 +5156,9 @@
                 <w:sz w:val="24"/>
                 <w:szCs w:val="24"/>
               </w:rPr>
-              <w:t>Documento de Arquitectura de Software</w:t>
-            </w:r>
-            <w:bookmarkEnd w:id="26"/>
+              <w:t>). Medio visual por el cual el usuario interactúa con el sistema.</w:t>
+            </w:r>
+            <w:bookmarkEnd w:id="20"/>
           </w:p>
         </w:tc>
       </w:tr>
@@ -5206,7 +5178,7 @@
                 <w:szCs w:val="24"/>
               </w:rPr>
             </w:pPr>
-            <w:bookmarkStart w:id="27" w:name="_Toc200454747"/>
+            <w:bookmarkStart w:id="21" w:name="_Toc200454741"/>
             <w:r>
               <w:rPr>
                 <w:rStyle w:val="Ttulo2Car"/>
@@ -5215,9 +5187,9 @@
                 <w:sz w:val="24"/>
                 <w:szCs w:val="24"/>
               </w:rPr>
-              <w:t>Sistema</w:t>
-            </w:r>
-            <w:bookmarkEnd w:id="27"/>
+              <w:t>LinkedIn</w:t>
+            </w:r>
+            <w:bookmarkEnd w:id="21"/>
           </w:p>
         </w:tc>
         <w:tc>
@@ -5235,7 +5207,7 @@
                 <w:szCs w:val="24"/>
               </w:rPr>
             </w:pPr>
-            <w:bookmarkStart w:id="28" w:name="_Toc200454748"/>
+            <w:bookmarkStart w:id="22" w:name="_Toc200454742"/>
             <w:r>
               <w:rPr>
                 <w:rStyle w:val="Ttulo2Car"/>
@@ -5244,9 +5216,9 @@
                 <w:sz w:val="24"/>
                 <w:szCs w:val="24"/>
               </w:rPr>
-              <w:t>En el contexto del presente documento, se refiere al “Sistema de Análisis de los Egresados de la EPIS de la UPT en LinkedIn”.</w:t>
-            </w:r>
-            <w:bookmarkEnd w:id="28"/>
+              <w:t>Red social orientada al uso empresarial, a los negocios y al empleo. Se utiliza para conectar a profesionales y empresas.</w:t>
+            </w:r>
+            <w:bookmarkEnd w:id="22"/>
           </w:p>
         </w:tc>
       </w:tr>
@@ -5266,7 +5238,7 @@
                 <w:szCs w:val="24"/>
               </w:rPr>
             </w:pPr>
-            <w:bookmarkStart w:id="29" w:name="_Toc200454749"/>
+            <w:bookmarkStart w:id="23" w:name="_Toc200454743"/>
             <w:r>
               <w:rPr>
                 <w:rStyle w:val="Ttulo2Car"/>
@@ -5275,9 +5247,10 @@
                 <w:sz w:val="24"/>
                 <w:szCs w:val="24"/>
               </w:rPr>
-              <w:t>UML</w:t>
-            </w:r>
-            <w:bookmarkEnd w:id="29"/>
+              <w:lastRenderedPageBreak/>
+              <w:t>MVC</w:t>
+            </w:r>
+            <w:bookmarkEnd w:id="23"/>
           </w:p>
         </w:tc>
         <w:tc>
@@ -5295,7 +5268,7 @@
                 <w:szCs w:val="24"/>
               </w:rPr>
             </w:pPr>
-            <w:bookmarkStart w:id="30" w:name="_Toc200454750"/>
+            <w:bookmarkStart w:id="24" w:name="_Toc200454744"/>
             <w:r>
               <w:rPr>
                 <w:rStyle w:val="Ttulo2Car"/>
@@ -5304,7 +5277,253 @@
                 <w:sz w:val="24"/>
                 <w:szCs w:val="24"/>
               </w:rPr>
-              <w:t>Lenguaje de Modelado Unificado (Unified Modeling Language). Estándar para el modelado de sistemas de software.</w:t>
+              <w:t>Modelo Vista Controlador. Patrón de arquitectura utilizado en el diseño de aplicaciones web y de escritorio.</w:t>
+            </w:r>
+            <w:bookmarkEnd w:id="24"/>
+          </w:p>
+        </w:tc>
+      </w:tr>
+      <w:tr>
+        <w:tc>
+          <w:tcPr>
+            <w:tcW w:w="3319" w:type="dxa"/>
+            <w:vAlign w:val="center"/>
+          </w:tcPr>
+          <w:p>
+            <w:pPr>
+              <w:rPr>
+                <w:rStyle w:val="Ttulo2Car"/>
+                <w:rFonts w:asciiTheme="minorHAnsi" w:hAnsiTheme="minorHAnsi" w:cstheme="minorHAnsi"/>
+                <w:color w:val="auto"/>
+                <w:sz w:val="24"/>
+                <w:szCs w:val="24"/>
+              </w:rPr>
+            </w:pPr>
+            <w:bookmarkStart w:id="25" w:name="_Toc200454745"/>
+            <w:r>
+              <w:rPr>
+                <w:rStyle w:val="Ttulo2Car"/>
+                <w:rFonts w:asciiTheme="minorHAnsi" w:hAnsiTheme="minorHAnsi" w:cstheme="minorHAnsi"/>
+                <w:color w:val="auto"/>
+                <w:sz w:val="24"/>
+                <w:szCs w:val="24"/>
+              </w:rPr>
+              <w:t>SAD</w:t>
+            </w:r>
+            <w:bookmarkEnd w:id="25"/>
+          </w:p>
+        </w:tc>
+        <w:tc>
+          <w:tcPr>
+            <w:tcW w:w="4955" w:type="dxa"/>
+            <w:vAlign w:val="center"/>
+          </w:tcPr>
+          <w:p>
+            <w:pPr>
+              <w:rPr>
+                <w:rStyle w:val="Ttulo2Car"/>
+                <w:rFonts w:asciiTheme="minorHAnsi" w:hAnsiTheme="minorHAnsi" w:cstheme="minorHAnsi"/>
+                <w:color w:val="auto"/>
+                <w:sz w:val="24"/>
+                <w:szCs w:val="24"/>
+              </w:rPr>
+            </w:pPr>
+            <w:bookmarkStart w:id="26" w:name="_Toc200454746"/>
+            <w:r>
+              <w:rPr>
+                <w:rStyle w:val="Ttulo2Car"/>
+                <w:rFonts w:asciiTheme="minorHAnsi" w:hAnsiTheme="minorHAnsi" w:cstheme="minorHAnsi"/>
+                <w:color w:val="auto"/>
+                <w:sz w:val="24"/>
+                <w:szCs w:val="24"/>
+              </w:rPr>
+              <w:t>Documento de Arquitectura de Software</w:t>
+            </w:r>
+            <w:bookmarkEnd w:id="26"/>
+          </w:p>
+        </w:tc>
+      </w:tr>
+      <w:tr>
+        <w:tc>
+          <w:tcPr>
+            <w:tcW w:w="3319" w:type="dxa"/>
+            <w:vAlign w:val="center"/>
+          </w:tcPr>
+          <w:p>
+            <w:pPr>
+              <w:rPr>
+                <w:rStyle w:val="Ttulo2Car"/>
+                <w:rFonts w:asciiTheme="minorHAnsi" w:hAnsiTheme="minorHAnsi" w:cstheme="minorHAnsi"/>
+                <w:color w:val="auto"/>
+                <w:sz w:val="24"/>
+                <w:szCs w:val="24"/>
+              </w:rPr>
+            </w:pPr>
+            <w:bookmarkStart w:id="27" w:name="_Toc200454747"/>
+            <w:r>
+              <w:rPr>
+                <w:rStyle w:val="Ttulo2Car"/>
+                <w:rFonts w:asciiTheme="minorHAnsi" w:hAnsiTheme="minorHAnsi" w:cstheme="minorHAnsi"/>
+                <w:color w:val="auto"/>
+                <w:sz w:val="24"/>
+                <w:szCs w:val="24"/>
+              </w:rPr>
+              <w:t>Sistema</w:t>
+            </w:r>
+            <w:bookmarkEnd w:id="27"/>
+          </w:p>
+        </w:tc>
+        <w:tc>
+          <w:tcPr>
+            <w:tcW w:w="4955" w:type="dxa"/>
+            <w:vAlign w:val="center"/>
+          </w:tcPr>
+          <w:p>
+            <w:pPr>
+              <w:rPr>
+                <w:rStyle w:val="Ttulo2Car"/>
+                <w:rFonts w:asciiTheme="minorHAnsi" w:hAnsiTheme="minorHAnsi" w:cstheme="minorHAnsi"/>
+                <w:color w:val="auto"/>
+                <w:sz w:val="24"/>
+                <w:szCs w:val="24"/>
+              </w:rPr>
+            </w:pPr>
+            <w:bookmarkStart w:id="28" w:name="_Toc200454748"/>
+            <w:r>
+              <w:rPr>
+                <w:rStyle w:val="Ttulo2Car"/>
+                <w:rFonts w:asciiTheme="minorHAnsi" w:hAnsiTheme="minorHAnsi" w:cstheme="minorHAnsi"/>
+                <w:color w:val="auto"/>
+                <w:sz w:val="24"/>
+                <w:szCs w:val="24"/>
+              </w:rPr>
+              <w:t>En el contexto del presente documento, se refiere al “Sistema de Análisis de los Egresados de la EPIS de la UPT en LinkedIn”.</w:t>
+            </w:r>
+            <w:bookmarkEnd w:id="28"/>
+          </w:p>
+        </w:tc>
+      </w:tr>
+      <w:tr>
+        <w:tc>
+          <w:tcPr>
+            <w:tcW w:w="3319" w:type="dxa"/>
+            <w:vAlign w:val="center"/>
+          </w:tcPr>
+          <w:p>
+            <w:pPr>
+              <w:rPr>
+                <w:rStyle w:val="Ttulo2Car"/>
+                <w:rFonts w:asciiTheme="minorHAnsi" w:hAnsiTheme="minorHAnsi" w:cstheme="minorHAnsi"/>
+                <w:color w:val="auto"/>
+                <w:sz w:val="24"/>
+                <w:szCs w:val="24"/>
+              </w:rPr>
+            </w:pPr>
+            <w:bookmarkStart w:id="29" w:name="_Toc200454749"/>
+            <w:r>
+              <w:rPr>
+                <w:rStyle w:val="Ttulo2Car"/>
+                <w:rFonts w:asciiTheme="minorHAnsi" w:hAnsiTheme="minorHAnsi" w:cstheme="minorHAnsi"/>
+                <w:color w:val="auto"/>
+                <w:sz w:val="24"/>
+                <w:szCs w:val="24"/>
+              </w:rPr>
+              <w:t>UML</w:t>
+            </w:r>
+            <w:bookmarkEnd w:id="29"/>
+          </w:p>
+        </w:tc>
+        <w:tc>
+          <w:tcPr>
+            <w:tcW w:w="4955" w:type="dxa"/>
+            <w:vAlign w:val="center"/>
+          </w:tcPr>
+          <w:p>
+            <w:pPr>
+              <w:rPr>
+                <w:rStyle w:val="Ttulo2Car"/>
+                <w:rFonts w:asciiTheme="minorHAnsi" w:hAnsiTheme="minorHAnsi" w:cstheme="minorHAnsi"/>
+                <w:color w:val="auto"/>
+                <w:sz w:val="24"/>
+                <w:szCs w:val="24"/>
+              </w:rPr>
+            </w:pPr>
+            <w:bookmarkStart w:id="30" w:name="_Toc200454750"/>
+            <w:r>
+              <w:rPr>
+                <w:rStyle w:val="Ttulo2Car"/>
+                <w:rFonts w:asciiTheme="minorHAnsi" w:hAnsiTheme="minorHAnsi" w:cstheme="minorHAnsi"/>
+                <w:color w:val="auto"/>
+                <w:sz w:val="24"/>
+                <w:szCs w:val="24"/>
+              </w:rPr>
+              <w:t>Lenguaje de Modelado Unificado (</w:t>
+            </w:r>
+            <w:proofErr w:type="spellStart"/>
+            <w:r>
+              <w:rPr>
+                <w:rStyle w:val="Ttulo2Car"/>
+                <w:rFonts w:asciiTheme="minorHAnsi" w:hAnsiTheme="minorHAnsi" w:cstheme="minorHAnsi"/>
+                <w:color w:val="auto"/>
+                <w:sz w:val="24"/>
+                <w:szCs w:val="24"/>
+              </w:rPr>
+              <w:t>Unified</w:t>
+            </w:r>
+            <w:proofErr w:type="spellEnd"/>
+            <w:r>
+              <w:rPr>
+                <w:rStyle w:val="Ttulo2Car"/>
+                <w:rFonts w:asciiTheme="minorHAnsi" w:hAnsiTheme="minorHAnsi" w:cstheme="minorHAnsi"/>
+                <w:color w:val="auto"/>
+                <w:sz w:val="24"/>
+                <w:szCs w:val="24"/>
+              </w:rPr>
+              <w:t xml:space="preserve"> </w:t>
+            </w:r>
+            <w:proofErr w:type="spellStart"/>
+            <w:r>
+              <w:rPr>
+                <w:rStyle w:val="Ttulo2Car"/>
+                <w:rFonts w:asciiTheme="minorHAnsi" w:hAnsiTheme="minorHAnsi" w:cstheme="minorHAnsi"/>
+                <w:color w:val="auto"/>
+                <w:sz w:val="24"/>
+                <w:szCs w:val="24"/>
+              </w:rPr>
+              <w:t>Modeling</w:t>
+            </w:r>
+            <w:proofErr w:type="spellEnd"/>
+            <w:r>
+              <w:rPr>
+                <w:rStyle w:val="Ttulo2Car"/>
+                <w:rFonts w:asciiTheme="minorHAnsi" w:hAnsiTheme="minorHAnsi" w:cstheme="minorHAnsi"/>
+                <w:color w:val="auto"/>
+                <w:sz w:val="24"/>
+                <w:szCs w:val="24"/>
+              </w:rPr>
+              <w:t xml:space="preserve"> </w:t>
+            </w:r>
+            <w:proofErr w:type="spellStart"/>
+            <w:r>
+              <w:rPr>
+                <w:rStyle w:val="Ttulo2Car"/>
+                <w:rFonts w:asciiTheme="minorHAnsi" w:hAnsiTheme="minorHAnsi" w:cstheme="minorHAnsi"/>
+                <w:color w:val="auto"/>
+                <w:sz w:val="24"/>
+                <w:szCs w:val="24"/>
+              </w:rPr>
+              <w:t>Language</w:t>
+            </w:r>
+            <w:proofErr w:type="spellEnd"/>
+            <w:r>
+              <w:rPr>
+                <w:rStyle w:val="Ttulo2Car"/>
+                <w:rFonts w:asciiTheme="minorHAnsi" w:hAnsiTheme="minorHAnsi" w:cstheme="minorHAnsi"/>
+                <w:color w:val="auto"/>
+                <w:sz w:val="24"/>
+                <w:szCs w:val="24"/>
+              </w:rPr>
+              <w:t>). Estándar para el modelado de sistemas de software.</w:t>
             </w:r>
             <w:bookmarkEnd w:id="30"/>
           </w:p>
@@ -7824,37 +8043,6 @@
     </w:p>
     <w:p>
       <w:pPr>
-        <w:pStyle w:val="TDC2"/>
-        <w:numPr>
-          <w:ilvl w:val="1"/>
-          <w:numId w:val="2"/>
-        </w:numPr>
-        <w:rPr>
-          <w:rFonts w:asciiTheme="majorHAnsi" w:eastAsiaTheme="majorEastAsia" w:hAnsiTheme="majorHAnsi" w:cstheme="majorBidi"/>
-          <w:b w:val="0"/>
-          <w:bCs w:val="0"/>
-          <w:sz w:val="26"/>
-          <w:szCs w:val="26"/>
-        </w:rPr>
-      </w:pPr>
-      <w:bookmarkStart w:id="45" w:name="_Toc68679739"/>
-      <w:bookmarkStart w:id="46" w:name="_Toc200454762"/>
-      <w:r>
-        <w:rPr>
-          <w:rStyle w:val="Ttulo2Car"/>
-          <w:b w:val="0"/>
-          <w:bCs w:val="0"/>
-          <w:color w:val="auto"/>
-        </w:rPr>
-        <w:t>Vista Lógica</w:t>
-      </w:r>
-      <w:bookmarkStart w:id="47" w:name="_Toc68679740"/>
-      <w:bookmarkStart w:id="48" w:name="_Toc69124248"/>
-      <w:bookmarkEnd w:id="45"/>
-      <w:bookmarkEnd w:id="46"/>
-    </w:p>
-    <w:p>
-      <w:pPr>
         <w:pStyle w:val="Ttulo3"/>
         <w:numPr>
           <w:ilvl w:val="2"/>
@@ -7865,7 +8053,9 @@
           <w:lang w:eastAsia="es-PE"/>
         </w:rPr>
       </w:pPr>
-      <w:bookmarkStart w:id="49" w:name="_Toc200454763"/>
+      <w:bookmarkStart w:id="45" w:name="_Toc68679740"/>
+      <w:bookmarkStart w:id="46" w:name="_Toc69124248"/>
+      <w:bookmarkStart w:id="47" w:name="_Toc200454763"/>
       <w:r>
         <w:rPr>
           <w:color w:val="auto"/>
@@ -7874,30 +8064,30 @@
         <w:lastRenderedPageBreak/>
         <w:t xml:space="preserve">Diagrama </w:t>
       </w:r>
+      <w:bookmarkEnd w:id="45"/>
+      <w:bookmarkEnd w:id="46"/>
+      <w:r>
+        <w:rPr>
+          <w:color w:val="auto"/>
+          <w:lang w:eastAsia="es-PE"/>
+        </w:rPr>
+        <w:t xml:space="preserve">de </w:t>
+      </w:r>
+      <w:r>
+        <w:rPr>
+          <w:color w:val="auto"/>
+          <w:lang w:eastAsia="es-PE"/>
+        </w:rPr>
+        <w:t>S</w:t>
+      </w:r>
+      <w:r>
+        <w:rPr>
+          <w:color w:val="auto"/>
+          <w:lang w:eastAsia="es-PE"/>
+        </w:rPr>
+        <w:t>ubsistemas (paquetes)</w:t>
+      </w:r>
       <w:bookmarkEnd w:id="47"/>
-      <w:bookmarkEnd w:id="48"/>
-      <w:r>
-        <w:rPr>
-          <w:color w:val="auto"/>
-          <w:lang w:eastAsia="es-PE"/>
-        </w:rPr>
-        <w:t xml:space="preserve">de </w:t>
-      </w:r>
-      <w:r>
-        <w:rPr>
-          <w:color w:val="auto"/>
-          <w:lang w:eastAsia="es-PE"/>
-        </w:rPr>
-        <w:t>S</w:t>
-      </w:r>
-      <w:r>
-        <w:rPr>
-          <w:color w:val="auto"/>
-          <w:lang w:eastAsia="es-PE"/>
-        </w:rPr>
-        <w:t>ubsistemas (paquetes)</w:t>
-      </w:r>
-      <w:bookmarkEnd w:id="49"/>
     </w:p>
     <w:p>
       <w:pPr>
@@ -7969,7 +8159,7 @@
           <w:lang w:eastAsia="es-PE"/>
         </w:rPr>
       </w:pPr>
-      <w:bookmarkStart w:id="50" w:name="_Toc200454764"/>
+      <w:bookmarkStart w:id="48" w:name="_Toc200454764"/>
       <w:r>
         <w:rPr>
           <w:color w:val="auto"/>
@@ -7991,7 +8181,7 @@
         </w:rPr>
         <w:t>ecuencia (vista de diseño)</w:t>
       </w:r>
-      <w:bookmarkEnd w:id="50"/>
+      <w:bookmarkEnd w:id="48"/>
     </w:p>
     <w:p>
       <w:pPr>
@@ -8655,7 +8845,7 @@
           <w:lang w:eastAsia="es-PE"/>
         </w:rPr>
       </w:pPr>
-      <w:bookmarkStart w:id="51" w:name="_Toc200454765"/>
+      <w:bookmarkStart w:id="49" w:name="_Toc200454765"/>
       <w:r>
         <w:rPr>
           <w:color w:val="auto"/>
@@ -8677,7 +8867,7 @@
         </w:rPr>
         <w:t>olaboración (vista de diseño)</w:t>
       </w:r>
-      <w:bookmarkEnd w:id="51"/>
+      <w:bookmarkEnd w:id="49"/>
     </w:p>
     <w:p>
       <w:pPr>
@@ -8774,7 +8964,7 @@
           <w:lang w:eastAsia="es-PE"/>
         </w:rPr>
       </w:pPr>
-      <w:bookmarkStart w:id="52" w:name="_Toc200454766"/>
+      <w:bookmarkStart w:id="50" w:name="_Toc200454766"/>
       <w:r>
         <w:rPr>
           <w:color w:val="auto"/>
@@ -8797,7 +8987,7 @@
         </w:rPr>
         <w:t>bjetos</w:t>
       </w:r>
-      <w:bookmarkEnd w:id="52"/>
+      <w:bookmarkEnd w:id="50"/>
     </w:p>
     <w:p>
       <w:pPr>
@@ -8864,7 +9054,7 @@
           <w:lang w:eastAsia="es-PE"/>
         </w:rPr>
       </w:pPr>
-      <w:bookmarkStart w:id="53" w:name="_Toc200454767"/>
+      <w:bookmarkStart w:id="51" w:name="_Toc200454767"/>
       <w:r>
         <w:rPr>
           <w:color w:val="auto"/>
@@ -8886,7 +9076,7 @@
         </w:rPr>
         <w:t>lases</w:t>
       </w:r>
-      <w:bookmarkEnd w:id="53"/>
+      <w:bookmarkEnd w:id="51"/>
       <w:r>
         <w:rPr>
           <w:color w:val="auto"/>
@@ -8950,6 +9140,86 @@
     </w:p>
     <w:p>
       <w:pPr>
+        <w:autoSpaceDE w:val="0"/>
+        <w:autoSpaceDN w:val="0"/>
+        <w:adjustRightInd w:val="0"/>
+        <w:spacing w:after="0" w:line="240" w:lineRule="auto"/>
+        <w:jc w:val="both"/>
+        <w:rPr>
+          <w:rFonts w:ascii="TimesNewRoman,Italic" w:hAnsi="TimesNewRoman,Italic" w:cs="TimesNewRoman,Italic"/>
+          <w:color w:val="0000FF"/>
+          <w:sz w:val="20"/>
+          <w:szCs w:val="20"/>
+        </w:rPr>
+      </w:pPr>
+    </w:p>
+    <w:p>
+      <w:pPr>
+        <w:pStyle w:val="TDC2"/>
+        <w:numPr>
+          <w:ilvl w:val="1"/>
+          <w:numId w:val="2"/>
+        </w:numPr>
+        <w:rPr>
+          <w:rFonts w:asciiTheme="majorHAnsi" w:eastAsiaTheme="majorEastAsia" w:hAnsiTheme="majorHAnsi" w:cstheme="majorBidi"/>
+          <w:b w:val="0"/>
+          <w:bCs w:val="0"/>
+          <w:sz w:val="26"/>
+          <w:szCs w:val="26"/>
+        </w:rPr>
+      </w:pPr>
+      <w:bookmarkStart w:id="52" w:name="_Toc68679746"/>
+      <w:bookmarkStart w:id="53" w:name="_Toc200454769"/>
+      <w:r>
+        <w:rPr>
+          <w:rStyle w:val="Ttulo2Car"/>
+          <w:b w:val="0"/>
+          <w:bCs w:val="0"/>
+          <w:color w:val="auto"/>
+        </w:rPr>
+        <w:t>Vista de Implementación</w:t>
+      </w:r>
+      <w:bookmarkEnd w:id="52"/>
+      <w:r>
+        <w:rPr>
+          <w:rStyle w:val="Ttulo2Car"/>
+          <w:b w:val="0"/>
+          <w:bCs w:val="0"/>
+          <w:color w:val="auto"/>
+        </w:rPr>
+        <w:t xml:space="preserve"> (</w:t>
+      </w:r>
+      <w:r>
+        <w:rPr>
+          <w:rStyle w:val="Ttulo2Car"/>
+          <w:b w:val="0"/>
+          <w:bCs w:val="0"/>
+          <w:color w:val="auto"/>
+        </w:rPr>
+        <w:t>vista de desarrollo</w:t>
+      </w:r>
+      <w:r>
+        <w:rPr>
+          <w:rStyle w:val="Ttulo2Car"/>
+          <w:b w:val="0"/>
+          <w:bCs w:val="0"/>
+          <w:color w:val="auto"/>
+        </w:rPr>
+        <w:t>)</w:t>
+      </w:r>
+      <w:bookmarkEnd w:id="53"/>
+    </w:p>
+    <w:p>
+      <w:pPr>
+        <w:pStyle w:val="Prrafodelista"/>
+        <w:ind w:left="792"/>
+        <w:rPr>
+          <w:lang w:eastAsia="es-PE"/>
+        </w:rPr>
+      </w:pPr>
+    </w:p>
+    <w:p>
+      <w:pPr>
         <w:pStyle w:val="Ttulo3"/>
         <w:numPr>
           <w:ilvl w:val="2"/>
@@ -8960,168 +9230,50 @@
           <w:lang w:eastAsia="es-PE"/>
         </w:rPr>
       </w:pPr>
-      <w:bookmarkStart w:id="54" w:name="_Toc200454768"/>
+      <w:bookmarkStart w:id="54" w:name="_Toc200454770"/>
       <w:r>
         <w:rPr>
           <w:color w:val="auto"/>
           <w:lang w:eastAsia="es-PE"/>
         </w:rPr>
-        <w:lastRenderedPageBreak/>
-        <w:t xml:space="preserve">Diagrama de </w:t>
+        <w:t>Diagrama de</w:t>
       </w:r>
       <w:r>
         <w:rPr>
           <w:color w:val="auto"/>
           <w:lang w:eastAsia="es-PE"/>
         </w:rPr>
-        <w:t>B</w:t>
+        <w:t xml:space="preserve"> arquitectura </w:t>
       </w:r>
       <w:r>
         <w:rPr>
           <w:color w:val="auto"/>
           <w:lang w:eastAsia="es-PE"/>
         </w:rPr>
-        <w:t>ase de datos (relacional o no relacional)</w:t>
+        <w:t>software</w:t>
+      </w:r>
+      <w:r>
+        <w:rPr>
+          <w:color w:val="auto"/>
+          <w:lang w:eastAsia="es-PE"/>
+        </w:rPr>
+        <w:t xml:space="preserve"> (</w:t>
+      </w:r>
+      <w:r>
+        <w:rPr>
+          <w:color w:val="auto"/>
+          <w:lang w:eastAsia="es-PE"/>
+        </w:rPr>
+        <w:t>paquetes</w:t>
+      </w:r>
+      <w:r>
+        <w:rPr>
+          <w:color w:val="auto"/>
+          <w:lang w:eastAsia="es-PE"/>
+        </w:rPr>
+        <w:t>)</w:t>
       </w:r>
       <w:bookmarkEnd w:id="54"/>
-    </w:p>
-    <w:p/>
-    <w:p>
-      <w:pPr>
-        <w:autoSpaceDE w:val="0"/>
-        <w:autoSpaceDN w:val="0"/>
-        <w:adjustRightInd w:val="0"/>
-        <w:spacing w:after="0" w:line="240" w:lineRule="auto"/>
-        <w:jc w:val="both"/>
-        <w:rPr>
-          <w:rFonts w:ascii="TimesNewRoman,Italic" w:hAnsi="TimesNewRoman,Italic" w:cs="TimesNewRoman,Italic"/>
-          <w:color w:val="0000FF"/>
-          <w:sz w:val="20"/>
-          <w:szCs w:val="20"/>
-        </w:rPr>
-      </w:pPr>
-    </w:p>
-    <w:p>
-      <w:pPr>
-        <w:pStyle w:val="TDC2"/>
-        <w:numPr>
-          <w:ilvl w:val="1"/>
-          <w:numId w:val="2"/>
-        </w:numPr>
-        <w:rPr>
-          <w:rFonts w:asciiTheme="majorHAnsi" w:eastAsiaTheme="majorEastAsia" w:hAnsiTheme="majorHAnsi" w:cstheme="majorBidi"/>
-          <w:b w:val="0"/>
-          <w:bCs w:val="0"/>
-          <w:sz w:val="26"/>
-          <w:szCs w:val="26"/>
-        </w:rPr>
-      </w:pPr>
-      <w:bookmarkStart w:id="55" w:name="_Toc68679746"/>
-      <w:bookmarkStart w:id="56" w:name="_Toc200454769"/>
-      <w:r>
-        <w:rPr>
-          <w:rStyle w:val="Ttulo2Car"/>
-          <w:b w:val="0"/>
-          <w:bCs w:val="0"/>
-          <w:color w:val="auto"/>
-        </w:rPr>
-        <w:t>Vista de Implementación</w:t>
-      </w:r>
-      <w:bookmarkEnd w:id="55"/>
-      <w:r>
-        <w:rPr>
-          <w:rStyle w:val="Ttulo2Car"/>
-          <w:b w:val="0"/>
-          <w:bCs w:val="0"/>
-          <w:color w:val="auto"/>
-        </w:rPr>
-        <w:t xml:space="preserve"> (</w:t>
-      </w:r>
-      <w:r>
-        <w:rPr>
-          <w:rStyle w:val="Ttulo2Car"/>
-          <w:b w:val="0"/>
-          <w:bCs w:val="0"/>
-          <w:color w:val="auto"/>
-        </w:rPr>
-        <w:t>vista de desarrollo</w:t>
-      </w:r>
-      <w:r>
-        <w:rPr>
-          <w:rStyle w:val="Ttulo2Car"/>
-          <w:b w:val="0"/>
-          <w:bCs w:val="0"/>
-          <w:color w:val="auto"/>
-        </w:rPr>
-        <w:t>)</w:t>
-      </w:r>
-      <w:bookmarkEnd w:id="56"/>
-    </w:p>
-    <w:p>
-      <w:pPr>
-        <w:pStyle w:val="Prrafodelista"/>
-        <w:ind w:left="792"/>
-        <w:rPr>
-          <w:lang w:eastAsia="es-PE"/>
-        </w:rPr>
-      </w:pPr>
-    </w:p>
-    <w:p>
-      <w:pPr>
-        <w:pStyle w:val="Ttulo3"/>
-        <w:numPr>
-          <w:ilvl w:val="2"/>
-          <w:numId w:val="2"/>
-        </w:numPr>
-        <w:rPr>
-          <w:color w:val="auto"/>
-          <w:lang w:eastAsia="es-PE"/>
-        </w:rPr>
-      </w:pPr>
-      <w:bookmarkStart w:id="57" w:name="_Toc200454770"/>
-      <w:r>
-        <w:rPr>
-          <w:color w:val="auto"/>
-          <w:lang w:eastAsia="es-PE"/>
-        </w:rPr>
-        <w:t>Diagrama de</w:t>
-      </w:r>
-      <w:r>
-        <w:rPr>
-          <w:color w:val="auto"/>
-          <w:lang w:eastAsia="es-PE"/>
-        </w:rPr>
-        <w:t xml:space="preserve"> arquitectura </w:t>
-      </w:r>
-      <w:r>
-        <w:rPr>
-          <w:color w:val="auto"/>
-          <w:lang w:eastAsia="es-PE"/>
-        </w:rPr>
-        <w:t>software</w:t>
-      </w:r>
-      <w:r>
-        <w:rPr>
-          <w:color w:val="auto"/>
-          <w:lang w:eastAsia="es-PE"/>
-        </w:rPr>
-        <w:t xml:space="preserve"> (</w:t>
-      </w:r>
-      <w:r>
-        <w:rPr>
-          <w:color w:val="auto"/>
-          <w:lang w:eastAsia="es-PE"/>
-        </w:rPr>
-        <w:t>paquetes</w:t>
-      </w:r>
-      <w:r>
-        <w:rPr>
-          <w:color w:val="auto"/>
-          <w:lang w:eastAsia="es-PE"/>
-        </w:rPr>
-        <w:t>)</w:t>
-      </w:r>
-      <w:bookmarkEnd w:id="57"/>
     </w:p>
     <w:p>
       <w:pPr>
@@ -9215,8 +9367,8 @@
           <w:lang w:eastAsia="es-PE"/>
         </w:rPr>
       </w:pPr>
-      <w:bookmarkStart w:id="58" w:name="_Toc68679747"/>
-      <w:bookmarkStart w:id="59" w:name="_Toc200454771"/>
+      <w:bookmarkStart w:id="55" w:name="_Toc68679747"/>
+      <w:bookmarkStart w:id="56" w:name="_Toc200454771"/>
       <w:r>
         <w:rPr>
           <w:color w:val="auto"/>
@@ -9245,7 +9397,7 @@
         </w:rPr>
         <w:t>Diagrama de componentes</w:t>
       </w:r>
-      <w:bookmarkEnd w:id="58"/>
+      <w:bookmarkEnd w:id="55"/>
       <w:r>
         <w:rPr>
           <w:color w:val="auto"/>
@@ -9253,7 +9405,7 @@
         </w:rPr>
         <w:t>)</w:t>
       </w:r>
-      <w:bookmarkEnd w:id="59"/>
+      <w:bookmarkEnd w:id="56"/>
     </w:p>
     <w:p>
       <w:pPr>
@@ -9363,8 +9515,8 @@
           <w:color w:val="auto"/>
         </w:rPr>
       </w:pPr>
-      <w:bookmarkStart w:id="60" w:name="_Toc68679744"/>
-      <w:bookmarkStart w:id="61" w:name="_Toc200454772"/>
+      <w:bookmarkStart w:id="57" w:name="_Toc68679744"/>
+      <w:bookmarkStart w:id="58" w:name="_Toc200454772"/>
       <w:r>
         <w:rPr>
           <w:rStyle w:val="Ttulo2Car"/>
@@ -9374,7 +9526,7 @@
         </w:rPr>
         <w:t xml:space="preserve">Vista de </w:t>
       </w:r>
-      <w:bookmarkEnd w:id="60"/>
+      <w:bookmarkEnd w:id="57"/>
       <w:r>
         <w:rPr>
           <w:rStyle w:val="Ttulo2Car"/>
@@ -9402,7 +9554,7 @@
         </w:rPr>
         <w:t>)</w:t>
       </w:r>
-      <w:bookmarkEnd w:id="61"/>
+      <w:bookmarkEnd w:id="58"/>
     </w:p>
     <w:p>
       <w:pPr>
@@ -9431,8 +9583,8 @@
           <w:lang w:eastAsia="es-PE"/>
         </w:rPr>
       </w:pPr>
-      <w:bookmarkStart w:id="62" w:name="_Toc68679745"/>
-      <w:bookmarkStart w:id="63" w:name="_Toc200454773"/>
+      <w:bookmarkStart w:id="59" w:name="_Toc68679745"/>
+      <w:bookmarkStart w:id="60" w:name="_Toc200454773"/>
       <w:r>
         <w:rPr>
           <w:color w:val="auto"/>
@@ -9440,7 +9592,7 @@
         </w:rPr>
         <w:t xml:space="preserve">Diagrama de </w:t>
       </w:r>
-      <w:bookmarkEnd w:id="62"/>
+      <w:bookmarkEnd w:id="59"/>
       <w:r>
         <w:rPr>
           <w:color w:val="auto"/>
@@ -9448,7 +9600,7 @@
         </w:rPr>
         <w:t>despliegue</w:t>
       </w:r>
-      <w:bookmarkEnd w:id="63"/>
+      <w:bookmarkEnd w:id="60"/>
     </w:p>
     <w:p>
       <w:pPr>
@@ -9545,7 +9697,7 @@
           <w:lang w:eastAsia="es-PE"/>
         </w:rPr>
       </w:pPr>
-      <w:bookmarkStart w:id="64" w:name="_Toc200454774"/>
+      <w:bookmarkStart w:id="61" w:name="_Toc200454774"/>
       <w:r>
         <w:rPr>
           <w:b/>
@@ -9554,7 +9706,7 @@
         </w:rPr>
         <w:t>ATRIBUTOS DE CALIDAD DEL SOFTWARE</w:t>
       </w:r>
-      <w:bookmarkEnd w:id="64"/>
+      <w:bookmarkEnd w:id="61"/>
     </w:p>
     <w:p>
       <w:pPr>
@@ -9571,7 +9723,7 @@
           <w:color w:val="auto"/>
         </w:rPr>
       </w:pPr>
-      <w:bookmarkStart w:id="65" w:name="_Toc200454775"/>
+      <w:bookmarkStart w:id="62" w:name="_Toc200454775"/>
       <w:r>
         <w:rPr>
           <w:rStyle w:val="Ttulo2Car"/>
@@ -9579,7 +9731,7 @@
         </w:rPr>
         <w:t>Escenario de Funcionalidad</w:t>
       </w:r>
-      <w:bookmarkEnd w:id="65"/>
+      <w:bookmarkEnd w:id="62"/>
     </w:p>
     <w:p/>
     <w:p>
@@ -9674,7 +9826,7 @@
           <w:szCs w:val="26"/>
         </w:rPr>
       </w:pPr>
-      <w:bookmarkStart w:id="66" w:name="_Toc200454776"/>
+      <w:bookmarkStart w:id="63" w:name="_Toc200454776"/>
       <w:r>
         <w:rPr>
           <w:rStyle w:val="Ttulo2Car"/>
@@ -9682,7 +9834,7 @@
         </w:rPr>
         <w:t>Escenario de Usabilidad</w:t>
       </w:r>
-      <w:bookmarkEnd w:id="66"/>
+      <w:bookmarkEnd w:id="63"/>
     </w:p>
     <w:p>
       <w:pPr>
@@ -9725,7 +9877,21 @@
         <w:rPr>
           <w:lang w:eastAsia="es-PE"/>
         </w:rPr>
-        <w:t>El usuario podrá navegar por las secciones del sistema (dashboard, filtros de búsqueda, resultados, exportación) mediante una interfaz gráfica limpia y estructurada.</w:t>
+        <w:t>El usuario podrá navegar por las secciones del sistema (</w:t>
+      </w:r>
+      <w:proofErr w:type="spellStart"/>
+      <w:r>
+        <w:rPr>
+          <w:lang w:eastAsia="es-PE"/>
+        </w:rPr>
+        <w:t>dashboard</w:t>
+      </w:r>
+      <w:proofErr w:type="spellEnd"/>
+      <w:r>
+        <w:rPr>
+          <w:lang w:eastAsia="es-PE"/>
+        </w:rPr>
+        <w:t>, filtros de búsqueda, resultados, exportación) mediante una interfaz gráfica limpia y estructurada.</w:t>
       </w:r>
     </w:p>
     <w:p>
@@ -9833,7 +9999,7 @@
           <w:szCs w:val="26"/>
         </w:rPr>
       </w:pPr>
-      <w:bookmarkStart w:id="67" w:name="_Toc200454777"/>
+      <w:bookmarkStart w:id="64" w:name="_Toc200454777"/>
       <w:r>
         <w:rPr>
           <w:rStyle w:val="Ttulo2Car"/>
@@ -9848,7 +10014,7 @@
         </w:rPr>
         <w:t>confiabilidad</w:t>
       </w:r>
-      <w:bookmarkEnd w:id="67"/>
+      <w:bookmarkEnd w:id="64"/>
     </w:p>
     <w:p>
       <w:pPr>
@@ -9982,7 +10148,21 @@
         <w:rPr>
           <w:lang w:eastAsia="es-PE"/>
         </w:rPr>
-        <w:t>Se integrará un sistema de logs para el monitoreo de accesos, errores y eventos importantes. Esto permitirá detectar actividades sospechosas y responder a incidentes en el menor tiempo posible. Asimismo, se podrá restaurar información desde los backups para minimizar pérdidas ante fallos técnicos.</w:t>
+        <w:t xml:space="preserve">Se integrará un sistema de logs para el monitoreo de accesos, errores y eventos importantes. Esto permitirá detectar actividades sospechosas y responder a incidentes en el menor tiempo posible. Asimismo, se podrá restaurar información desde los </w:t>
+      </w:r>
+      <w:proofErr w:type="spellStart"/>
+      <w:r>
+        <w:rPr>
+          <w:lang w:eastAsia="es-PE"/>
+        </w:rPr>
+        <w:t>backups</w:t>
+      </w:r>
+      <w:proofErr w:type="spellEnd"/>
+      <w:r>
+        <w:rPr>
+          <w:lang w:eastAsia="es-PE"/>
+        </w:rPr>
+        <w:t xml:space="preserve"> para minimizar pérdidas ante fallos técnicos.</w:t>
       </w:r>
     </w:p>
     <w:p>
@@ -9997,7 +10177,21 @@
         <w:rPr>
           <w:lang w:eastAsia="es-PE"/>
         </w:rPr>
-        <w:t>Este enfoque asegura que el sistema mantenga la confidencialidad, integridad y disponibilidad, incluso ante situaciones imprevistas o maliciosas, proporcionando confianza a sus usuarios y stakeholders.</w:t>
+        <w:t xml:space="preserve">Este enfoque asegura que el sistema mantenga la confidencialidad, integridad y disponibilidad, incluso ante situaciones imprevistas o maliciosas, proporcionando confianza a sus usuarios y </w:t>
+      </w:r>
+      <w:proofErr w:type="spellStart"/>
+      <w:r>
+        <w:rPr>
+          <w:lang w:eastAsia="es-PE"/>
+        </w:rPr>
+        <w:t>stakeholders</w:t>
+      </w:r>
+      <w:proofErr w:type="spellEnd"/>
+      <w:r>
+        <w:rPr>
+          <w:lang w:eastAsia="es-PE"/>
+        </w:rPr>
+        <w:t>.</w:t>
       </w:r>
     </w:p>
     <w:p>
@@ -10008,7 +10202,7 @@
           <w:color w:val="auto"/>
         </w:rPr>
       </w:pPr>
-      <w:bookmarkStart w:id="68" w:name="_Toc200454778"/>
+      <w:bookmarkStart w:id="65" w:name="_Toc200454778"/>
       <w:r>
         <w:rPr>
           <w:rStyle w:val="Ttulo2Car"/>
@@ -10023,7 +10217,7 @@
         </w:rPr>
         <w:t>rendimiento</w:t>
       </w:r>
-      <w:bookmarkEnd w:id="68"/>
+      <w:bookmarkEnd w:id="65"/>
     </w:p>
     <w:p>
       <w:pPr>
@@ -10256,7 +10450,7 @@
           <w:szCs w:val="26"/>
         </w:rPr>
       </w:pPr>
-      <w:bookmarkStart w:id="69" w:name="_Toc200454779"/>
+      <w:bookmarkStart w:id="66" w:name="_Toc200454779"/>
       <w:r>
         <w:rPr>
           <w:rStyle w:val="Ttulo2Car"/>
@@ -10271,7 +10465,7 @@
         </w:rPr>
         <w:t>mantenibilidad</w:t>
       </w:r>
-      <w:bookmarkEnd w:id="69"/>
+      <w:bookmarkEnd w:id="66"/>
     </w:p>
     <w:p>
       <w:pPr>
@@ -10342,6 +10536,12 @@
         </w:rPr>
         <w:t>Adaptabilidad:</w:t>
       </w:r>
+      <w:r>
+        <w:rPr>
+          <w:lang w:eastAsia="es-PE"/>
+        </w:rPr>
+        <w:t xml:space="preserve">   </w:t>
+      </w:r>
     </w:p>
     <w:p>
       <w:pPr>
@@ -10357,12 +10557,20 @@
         </w:rPr>
         <w:t xml:space="preserve">El sistema podrá ajustarse fácilmente a cambios en las políticas de acceso a datos de LinkedIn, o integrarse con nuevas fuentes de información (por ejemplo, redes como </w:t>
       </w:r>
+      <w:proofErr w:type="spellStart"/>
       <w:r>
         <w:rPr>
           <w:lang w:eastAsia="es-PE"/>
         </w:rPr>
         <w:lastRenderedPageBreak/>
-        <w:t>Indeed o portales académicos), mediante el uso de servicios REST y una arquitectura desacoplada.</w:t>
+        <w:t>Indeed</w:t>
+      </w:r>
+      <w:proofErr w:type="spellEnd"/>
+      <w:r>
+        <w:rPr>
+          <w:lang w:eastAsia="es-PE"/>
+        </w:rPr>
+        <w:t xml:space="preserve"> o portales académicos), mediante el uso de servicios REST y una arquitectura desacoplada.</w:t>
       </w:r>
     </w:p>
     <w:p>

</xml_diff>